<commit_message>
Agregadas TaskCards 2° Iteración
</commit_message>
<xml_diff>
--- a/docs/Task Cards Andrés y Emi 2° Iteración.docx
+++ b/docs/Task Cards Andrés y Emi 2° Iteración.docx
@@ -9,6 +9,8 @@
       <w:r>
         <w:t>Catálogo de inmuebles</w:t>
       </w:r>
+      <w:bookmarkStart w:id="0" w:name="_GoBack"/>
+      <w:bookmarkEnd w:id="0"/>
     </w:p>
     <w:p/>
     <w:tbl>
@@ -131,14 +133,14 @@
             <w:pPr>
               <w:pStyle w:val="Ttulo3"/>
             </w:pPr>
-            <w:bookmarkStart w:id="0" w:name="_Toc466044929"/>
+            <w:bookmarkStart w:id="1" w:name="_Toc466044929"/>
             <w:r>
               <w:t>Lógica alta</w:t>
             </w:r>
             <w:r>
               <w:t xml:space="preserve"> catálogo de inmueble</w:t>
             </w:r>
-            <w:bookmarkEnd w:id="0"/>
+            <w:bookmarkEnd w:id="1"/>
             <w:r>
               <w:t xml:space="preserve"> y generar PDF</w:t>
             </w:r>
@@ -1484,7 +1486,17 @@
                 <w:szCs w:val="18"/>
                 <w:lang w:val="es-AR" w:eastAsia="es-AR"/>
               </w:rPr>
-              <w:t>catálogo</w:t>
+              <w:t>cata</w:t>
+            </w:r>
+            <w:r>
+              <w:rPr>
+                <w:rFonts w:ascii="Calibri" w:hAnsi="Calibri" w:cs="Calibri"/>
+                <w:color w:val="000000"/>
+                <w:sz w:val="18"/>
+                <w:szCs w:val="18"/>
+                <w:lang w:val="es-AR" w:eastAsia="es-AR"/>
+              </w:rPr>
+              <w:t>logo</w:t>
             </w:r>
             <w:r>
               <w:rPr>
@@ -1535,7 +1547,59 @@
                 <w:szCs w:val="18"/>
                 <w:lang w:val="es-AR" w:eastAsia="es-AR"/>
               </w:rPr>
-              <w:t xml:space="preserve"> un mapa de inmueble con una foto</w:t>
+              <w:t xml:space="preserve"> un </w:t>
+            </w:r>
+            <w:proofErr w:type="spellStart"/>
+            <w:r>
+              <w:rPr>
+                <w:rFonts w:ascii="Calibri" w:hAnsi="Calibri" w:cs="Calibri"/>
+                <w:color w:val="000000"/>
+                <w:sz w:val="18"/>
+                <w:szCs w:val="18"/>
+                <w:lang w:val="es-AR" w:eastAsia="es-AR"/>
+              </w:rPr>
+              <w:t>M</w:t>
+            </w:r>
+            <w:r>
+              <w:rPr>
+                <w:rFonts w:ascii="Calibri" w:hAnsi="Calibri" w:cs="Calibri"/>
+                <w:color w:val="000000"/>
+                <w:sz w:val="18"/>
+                <w:szCs w:val="18"/>
+                <w:lang w:val="es-AR" w:eastAsia="es-AR"/>
+              </w:rPr>
+              <w:t>ap</w:t>
+            </w:r>
+            <w:proofErr w:type="spellEnd"/>
+            <w:r>
+              <w:rPr>
+                <w:rFonts w:ascii="Calibri" w:hAnsi="Calibri" w:cs="Calibri"/>
+                <w:color w:val="000000"/>
+                <w:sz w:val="18"/>
+                <w:szCs w:val="18"/>
+                <w:lang w:val="es-AR" w:eastAsia="es-AR"/>
+              </w:rPr>
+              <w:t xml:space="preserve"> de inmueble</w:t>
+            </w:r>
+            <w:r>
+              <w:rPr>
+                <w:rFonts w:ascii="Calibri" w:hAnsi="Calibri" w:cs="Calibri"/>
+                <w:color w:val="000000"/>
+                <w:sz w:val="18"/>
+                <w:szCs w:val="18"/>
+                <w:lang w:val="es-AR" w:eastAsia="es-AR"/>
+              </w:rPr>
+              <w:t xml:space="preserve"> con</w:t>
+            </w:r>
+            <w:r>
+              <w:rPr>
+                <w:rFonts w:ascii="Calibri" w:hAnsi="Calibri" w:cs="Calibri"/>
+                <w:color w:val="000000"/>
+                <w:sz w:val="18"/>
+                <w:szCs w:val="18"/>
+                <w:lang w:val="es-AR" w:eastAsia="es-AR"/>
+              </w:rPr>
+              <w:t xml:space="preserve"> foto</w:t>
             </w:r>
             <w:r>
               <w:rPr>
@@ -2232,6 +2296,32 @@
                 <w:lang w:val="es-AR" w:eastAsia="es-AR"/>
               </w:rPr>
               <w:t>Notas</w:t>
+            </w:r>
+          </w:p>
+          <w:p>
+            <w:pPr>
+              <w:overflowPunct/>
+              <w:autoSpaceDE/>
+              <w:autoSpaceDN/>
+              <w:adjustRightInd/>
+              <w:textAlignment w:val="auto"/>
+              <w:rPr>
+                <w:rFonts w:ascii="Calibri" w:hAnsi="Calibri" w:cs="Calibri"/>
+                <w:color w:val="000000"/>
+                <w:sz w:val="18"/>
+                <w:szCs w:val="18"/>
+                <w:lang w:val="es-AR" w:eastAsia="es-AR"/>
+              </w:rPr>
+            </w:pPr>
+            <w:r>
+              <w:rPr>
+                <w:rFonts w:ascii="Calibri" w:hAnsi="Calibri" w:cs="Calibri"/>
+                <w:color w:val="000000"/>
+                <w:sz w:val="18"/>
+                <w:szCs w:val="18"/>
+                <w:lang w:val="es-AR" w:eastAsia="es-AR"/>
+              </w:rPr>
+              <w:t>La generación del PDF se debe hacer en una clase aparte encargada de esto.</w:t>
             </w:r>
           </w:p>
         </w:tc>
@@ -3642,11 +3732,6 @@
       <w:r>
         <w:t>Generar Reserva</w:t>
       </w:r>
-      <w:r>
-        <w:t>--------v--------falta!</w:t>
-      </w:r>
-      <w:bookmarkStart w:id="1" w:name="_GoBack"/>
-      <w:bookmarkEnd w:id="1"/>
     </w:p>
     <w:p/>
     <w:tbl>
@@ -3764,7 +3849,16 @@
             </w:r>
             <w:bookmarkEnd w:id="2"/>
             <w:r>
-              <w:t xml:space="preserve"> reserva</w:t>
+              <w:t>, baja</w:t>
+            </w:r>
+            <w:r>
+              <w:t xml:space="preserve"> </w:t>
+            </w:r>
+            <w:r>
+              <w:t xml:space="preserve">y listar </w:t>
+            </w:r>
+            <w:r>
+              <w:t>reserva</w:t>
             </w:r>
           </w:p>
         </w:tc>
@@ -5082,7 +5176,17 @@
                 <w:szCs w:val="18"/>
                 <w:lang w:val="es-AR" w:eastAsia="es-AR"/>
               </w:rPr>
-              <w:t xml:space="preserve">Los campos a ingresar por el usuario son los siguientes: </w:t>
+              <w:t>En la vista de alta de reserva, l</w:t>
+            </w:r>
+            <w:r>
+              <w:rPr>
+                <w:rFonts w:ascii="Calibri" w:hAnsi="Calibri" w:cs="Calibri"/>
+                <w:color w:val="000000"/>
+                <w:sz w:val="18"/>
+                <w:szCs w:val="18"/>
+                <w:lang w:val="es-AR" w:eastAsia="es-AR"/>
+              </w:rPr>
+              <w:t xml:space="preserve">os campos a ingresar por el usuario son los siguientes: </w:t>
             </w:r>
           </w:p>
           <w:p>
@@ -5108,7 +5212,79 @@
                 <w:szCs w:val="18"/>
                 <w:lang w:eastAsia="es-AR"/>
               </w:rPr>
-              <w:t>Nombre (string:30)</w:t>
+              <w:t>C</w:t>
+            </w:r>
+            <w:r>
+              <w:rPr>
+                <w:rFonts w:ascii="Calibri" w:hAnsi="Calibri" w:cs="Calibri"/>
+                <w:color w:val="000000"/>
+                <w:sz w:val="18"/>
+                <w:szCs w:val="18"/>
+                <w:lang w:eastAsia="es-AR"/>
+              </w:rPr>
+              <w:t>liente</w:t>
+            </w:r>
+            <w:r>
+              <w:rPr>
+                <w:rFonts w:ascii="Calibri" w:hAnsi="Calibri" w:cs="Calibri"/>
+                <w:color w:val="000000"/>
+                <w:sz w:val="18"/>
+                <w:szCs w:val="18"/>
+                <w:lang w:eastAsia="es-AR"/>
+              </w:rPr>
+              <w:t xml:space="preserve"> (</w:t>
+            </w:r>
+            <w:proofErr w:type="spellStart"/>
+            <w:r>
+              <w:rPr>
+                <w:rFonts w:ascii="Calibri" w:hAnsi="Calibri" w:cs="Calibri"/>
+                <w:color w:val="000000"/>
+                <w:sz w:val="18"/>
+                <w:szCs w:val="18"/>
+                <w:lang w:eastAsia="es-AR"/>
+              </w:rPr>
+              <w:t>ComboBox</w:t>
+            </w:r>
+            <w:proofErr w:type="spellEnd"/>
+            <w:r>
+              <w:rPr>
+                <w:rFonts w:ascii="Calibri" w:hAnsi="Calibri" w:cs="Calibri"/>
+                <w:color w:val="000000"/>
+                <w:sz w:val="18"/>
+                <w:szCs w:val="18"/>
+                <w:lang w:eastAsia="es-AR"/>
+              </w:rPr>
+              <w:t>&lt;</w:t>
+            </w:r>
+            <w:r>
+              <w:rPr>
+                <w:rFonts w:ascii="Calibri" w:hAnsi="Calibri" w:cs="Calibri"/>
+                <w:color w:val="000000"/>
+                <w:sz w:val="18"/>
+                <w:szCs w:val="18"/>
+                <w:lang w:eastAsia="es-AR"/>
+              </w:rPr>
+              <w:t>Cliente</w:t>
+            </w:r>
+            <w:r>
+              <w:rPr>
+                <w:rFonts w:ascii="Calibri" w:hAnsi="Calibri" w:cs="Calibri"/>
+                <w:color w:val="000000"/>
+                <w:sz w:val="18"/>
+                <w:szCs w:val="18"/>
+                <w:lang w:eastAsia="es-AR"/>
+              </w:rPr>
+              <w:t>&gt;</w:t>
+            </w:r>
+            <w:r>
+              <w:rPr>
+                <w:rFonts w:ascii="Calibri" w:hAnsi="Calibri" w:cs="Calibri"/>
+                <w:color w:val="000000"/>
+                <w:sz w:val="18"/>
+                <w:szCs w:val="18"/>
+                <w:lang w:eastAsia="es-AR"/>
+              </w:rPr>
+              <w:t>)</w:t>
             </w:r>
           </w:p>
           <w:p>
@@ -5134,7 +5310,79 @@
                 <w:szCs w:val="18"/>
                 <w:lang w:eastAsia="es-AR"/>
               </w:rPr>
-              <w:t>Apellido (string:30)</w:t>
+              <w:t>I</w:t>
+            </w:r>
+            <w:r>
+              <w:rPr>
+                <w:rFonts w:ascii="Calibri" w:hAnsi="Calibri" w:cs="Calibri"/>
+                <w:color w:val="000000"/>
+                <w:sz w:val="18"/>
+                <w:szCs w:val="18"/>
+                <w:lang w:eastAsia="es-AR"/>
+              </w:rPr>
+              <w:t>nmueble</w:t>
+            </w:r>
+            <w:r>
+              <w:rPr>
+                <w:rFonts w:ascii="Calibri" w:hAnsi="Calibri" w:cs="Calibri"/>
+                <w:color w:val="000000"/>
+                <w:sz w:val="18"/>
+                <w:szCs w:val="18"/>
+                <w:lang w:eastAsia="es-AR"/>
+              </w:rPr>
+              <w:t xml:space="preserve"> (</w:t>
+            </w:r>
+            <w:proofErr w:type="spellStart"/>
+            <w:r>
+              <w:rPr>
+                <w:rFonts w:ascii="Calibri" w:hAnsi="Calibri" w:cs="Calibri"/>
+                <w:color w:val="000000"/>
+                <w:sz w:val="18"/>
+                <w:szCs w:val="18"/>
+                <w:lang w:eastAsia="es-AR"/>
+              </w:rPr>
+              <w:t>ComboBox</w:t>
+            </w:r>
+            <w:proofErr w:type="spellEnd"/>
+            <w:r>
+              <w:rPr>
+                <w:rFonts w:ascii="Calibri" w:hAnsi="Calibri" w:cs="Calibri"/>
+                <w:color w:val="000000"/>
+                <w:sz w:val="18"/>
+                <w:szCs w:val="18"/>
+                <w:lang w:eastAsia="es-AR"/>
+              </w:rPr>
+              <w:t>&lt;</w:t>
+            </w:r>
+            <w:r>
+              <w:rPr>
+                <w:rFonts w:ascii="Calibri" w:hAnsi="Calibri" w:cs="Calibri"/>
+                <w:color w:val="000000"/>
+                <w:sz w:val="18"/>
+                <w:szCs w:val="18"/>
+                <w:lang w:eastAsia="es-AR"/>
+              </w:rPr>
+              <w:t>I</w:t>
+            </w:r>
+            <w:r>
+              <w:rPr>
+                <w:rFonts w:ascii="Calibri" w:hAnsi="Calibri" w:cs="Calibri"/>
+                <w:color w:val="000000"/>
+                <w:sz w:val="18"/>
+                <w:szCs w:val="18"/>
+                <w:lang w:eastAsia="es-AR"/>
+              </w:rPr>
+              <w:t>nmueble</w:t>
+            </w:r>
+            <w:r>
+              <w:rPr>
+                <w:rFonts w:ascii="Calibri" w:hAnsi="Calibri" w:cs="Calibri"/>
+                <w:color w:val="000000"/>
+                <w:sz w:val="18"/>
+                <w:szCs w:val="18"/>
+                <w:lang w:eastAsia="es-AR"/>
+              </w:rPr>
+              <w:t>&gt;)</w:t>
             </w:r>
           </w:p>
           <w:p>
@@ -5160,9 +5408,8 @@
                 <w:szCs w:val="18"/>
                 <w:lang w:eastAsia="es-AR"/>
               </w:rPr>
-              <w:t>Tipo de documento (</w:t>
-            </w:r>
-            <w:proofErr w:type="spellStart"/>
+              <w:t>I</w:t>
+            </w:r>
             <w:r>
               <w:rPr>
                 <w:rFonts w:ascii="Calibri" w:hAnsi="Calibri" w:cs="Calibri"/>
@@ -5171,9 +5418,8 @@
                 <w:szCs w:val="18"/>
                 <w:lang w:eastAsia="es-AR"/>
               </w:rPr>
-              <w:t>ComboBox</w:t>
-            </w:r>
-            <w:proofErr w:type="spellEnd"/>
+              <w:t>mporte</w:t>
+            </w:r>
             <w:r>
               <w:rPr>
                 <w:rFonts w:ascii="Calibri" w:hAnsi="Calibri" w:cs="Calibri"/>
@@ -5182,9 +5428,8 @@
                 <w:szCs w:val="18"/>
                 <w:lang w:eastAsia="es-AR"/>
               </w:rPr>
-              <w:t>&lt;</w:t>
-            </w:r>
-            <w:proofErr w:type="spellStart"/>
+              <w:t xml:space="preserve"> (</w:t>
+            </w:r>
             <w:r>
               <w:rPr>
                 <w:rFonts w:ascii="Calibri" w:hAnsi="Calibri" w:cs="Calibri"/>
@@ -5193,9 +5438,8 @@
                 <w:szCs w:val="18"/>
                 <w:lang w:eastAsia="es-AR"/>
               </w:rPr>
-              <w:t>TipoDocumento</w:t>
-            </w:r>
-            <w:proofErr w:type="spellEnd"/>
+              <w:t>Decimal</w:t>
+            </w:r>
             <w:r>
               <w:rPr>
                 <w:rFonts w:ascii="Calibri" w:hAnsi="Calibri" w:cs="Calibri"/>
@@ -5204,7 +5448,17 @@
                 <w:szCs w:val="18"/>
                 <w:lang w:eastAsia="es-AR"/>
               </w:rPr>
-              <w:t>&gt;)</w:t>
+              <w:t>, 2 dígitos</w:t>
+            </w:r>
+            <w:r>
+              <w:rPr>
+                <w:rFonts w:ascii="Calibri" w:hAnsi="Calibri" w:cs="Calibri"/>
+                <w:color w:val="000000"/>
+                <w:sz w:val="18"/>
+                <w:szCs w:val="18"/>
+                <w:lang w:eastAsia="es-AR"/>
+              </w:rPr>
+              <w:t>)</w:t>
             </w:r>
           </w:p>
           <w:p>
@@ -5230,9 +5484,8 @@
                 <w:szCs w:val="18"/>
                 <w:lang w:eastAsia="es-AR"/>
               </w:rPr>
-              <w:t>Número de documento (</w:t>
-            </w:r>
-            <w:proofErr w:type="spellStart"/>
+              <w:t>T</w:t>
+            </w:r>
             <w:r>
               <w:rPr>
                 <w:rFonts w:ascii="Calibri" w:hAnsi="Calibri" w:cs="Calibri"/>
@@ -5241,9 +5494,8 @@
                 <w:szCs w:val="18"/>
                 <w:lang w:eastAsia="es-AR"/>
               </w:rPr>
-              <w:t>String</w:t>
-            </w:r>
-            <w:proofErr w:type="spellEnd"/>
+              <w:t>iempo de vigencia</w:t>
+            </w:r>
             <w:r>
               <w:rPr>
                 <w:rFonts w:ascii="Calibri" w:hAnsi="Calibri" w:cs="Calibri"/>
@@ -5252,33 +5504,7 @@
                 <w:szCs w:val="18"/>
                 <w:lang w:eastAsia="es-AR"/>
               </w:rPr>
-              <w:t>)</w:t>
-            </w:r>
-          </w:p>
-          <w:p>
-            <w:pPr>
-              <w:pStyle w:val="Prrafodelista1"/>
-              <w:numPr>
-                <w:ilvl w:val="0"/>
-                <w:numId w:val="3"/>
-              </w:numPr>
-              <w:rPr>
-                <w:rFonts w:ascii="Calibri" w:hAnsi="Calibri" w:cs="Calibri"/>
-                <w:color w:val="000000"/>
-                <w:sz w:val="18"/>
-                <w:szCs w:val="18"/>
-                <w:lang w:eastAsia="es-AR"/>
-              </w:rPr>
-            </w:pPr>
-            <w:r>
-              <w:rPr>
-                <w:rFonts w:ascii="Calibri" w:hAnsi="Calibri" w:cs="Calibri"/>
-                <w:color w:val="000000"/>
-                <w:sz w:val="18"/>
-                <w:szCs w:val="18"/>
-                <w:lang w:eastAsia="es-AR"/>
-              </w:rPr>
-              <w:t xml:space="preserve">Dirección: </w:t>
+              <w:t xml:space="preserve">: </w:t>
             </w:r>
           </w:p>
           <w:p>
@@ -5304,7 +5530,17 @@
                 <w:szCs w:val="18"/>
                 <w:lang w:eastAsia="es-AR"/>
               </w:rPr>
-              <w:t>Calle (string:30)</w:t>
+              <w:t xml:space="preserve">Fecha inicio de la reserva </w:t>
+            </w:r>
+            <w:r>
+              <w:rPr>
+                <w:rFonts w:ascii="Calibri" w:hAnsi="Calibri" w:cs="Calibri"/>
+                <w:color w:val="000000"/>
+                <w:sz w:val="18"/>
+                <w:szCs w:val="18"/>
+                <w:lang w:eastAsia="es-AR"/>
+              </w:rPr>
+              <w:t>(Date)</w:t>
             </w:r>
           </w:p>
           <w:p>
@@ -5330,16 +5566,16 @@
                 <w:szCs w:val="18"/>
                 <w:lang w:eastAsia="es-AR"/>
               </w:rPr>
-              <w:t>Número (String:30)</w:t>
-            </w:r>
-          </w:p>
-          <w:p>
-            <w:pPr>
-              <w:pStyle w:val="Prrafodelista1"/>
-              <w:numPr>
-                <w:ilvl w:val="1"/>
-                <w:numId w:val="3"/>
-              </w:numPr>
+              <w:t>Fecha fin de la reserva (Date)</w:t>
+            </w:r>
+          </w:p>
+          <w:p>
+            <w:pPr>
+              <w:overflowPunct/>
+              <w:autoSpaceDE/>
+              <w:autoSpaceDN/>
+              <w:adjustRightInd/>
+              <w:textAlignment w:val="auto"/>
               <w:rPr>
                 <w:rFonts w:ascii="Calibri" w:hAnsi="Calibri" w:cs="Calibri"/>
                 <w:color w:val="000000"/>
@@ -5356,16 +5592,16 @@
                 <w:szCs w:val="18"/>
                 <w:lang w:eastAsia="es-AR"/>
               </w:rPr>
-              <w:t>Piso (String:30)</w:t>
-            </w:r>
-          </w:p>
-          <w:p>
-            <w:pPr>
-              <w:pStyle w:val="Prrafodelista1"/>
-              <w:numPr>
-                <w:ilvl w:val="1"/>
-                <w:numId w:val="3"/>
-              </w:numPr>
+              <w:t>Si el rango de fechas está al revés, debe invertirse y luego proseguir al alta.</w:t>
+            </w:r>
+          </w:p>
+          <w:p>
+            <w:pPr>
+              <w:overflowPunct/>
+              <w:autoSpaceDE/>
+              <w:autoSpaceDN/>
+              <w:adjustRightInd/>
+              <w:textAlignment w:val="auto"/>
               <w:rPr>
                 <w:rFonts w:ascii="Calibri" w:hAnsi="Calibri" w:cs="Calibri"/>
                 <w:color w:val="000000"/>
@@ -5382,16 +5618,9 @@
                 <w:szCs w:val="18"/>
                 <w:lang w:eastAsia="es-AR"/>
               </w:rPr>
-              <w:t>Departamento (string:10)</w:t>
-            </w:r>
-          </w:p>
-          <w:p>
-            <w:pPr>
-              <w:pStyle w:val="Prrafodelista1"/>
-              <w:numPr>
-                <w:ilvl w:val="1"/>
-                <w:numId w:val="3"/>
-              </w:numPr>
+              <w:t>Todos los campos son obligatorios</w:t>
+            </w:r>
+            <w:r>
               <w:rPr>
                 <w:rFonts w:ascii="Calibri" w:hAnsi="Calibri" w:cs="Calibri"/>
                 <w:color w:val="000000"/>
@@ -5399,8 +5628,16 @@
                 <w:szCs w:val="18"/>
                 <w:lang w:eastAsia="es-AR"/>
               </w:rPr>
-            </w:pPr>
-            <w:r>
+              <w:t>.</w:t>
+            </w:r>
+          </w:p>
+          <w:p>
+            <w:pPr>
+              <w:overflowPunct/>
+              <w:autoSpaceDE/>
+              <w:autoSpaceDN/>
+              <w:adjustRightInd/>
+              <w:textAlignment w:val="auto"/>
               <w:rPr>
                 <w:rFonts w:ascii="Calibri" w:hAnsi="Calibri" w:cs="Calibri"/>
                 <w:color w:val="000000"/>
@@ -5408,16 +5645,8 @@
                 <w:szCs w:val="18"/>
                 <w:lang w:eastAsia="es-AR"/>
               </w:rPr>
-              <w:t>Localidad (string:30)</w:t>
-            </w:r>
-          </w:p>
-          <w:p>
-            <w:pPr>
-              <w:pStyle w:val="Prrafodelista1"/>
-              <w:numPr>
-                <w:ilvl w:val="1"/>
-                <w:numId w:val="3"/>
-              </w:numPr>
+            </w:pPr>
+            <w:r>
               <w:rPr>
                 <w:rFonts w:ascii="Calibri" w:hAnsi="Calibri" w:cs="Calibri"/>
                 <w:color w:val="000000"/>
@@ -5425,8 +5654,16 @@
                 <w:szCs w:val="18"/>
                 <w:lang w:eastAsia="es-AR"/>
               </w:rPr>
-            </w:pPr>
-            <w:r>
+              <w:t>Si ocurre un error en la validación de uno o más campos, la interfaz deberá mostrar el error y explicar brevemente que ha sucedido.</w:t>
+            </w:r>
+          </w:p>
+          <w:p>
+            <w:pPr>
+              <w:overflowPunct/>
+              <w:autoSpaceDE/>
+              <w:autoSpaceDN/>
+              <w:adjustRightInd/>
+              <w:textAlignment w:val="auto"/>
               <w:rPr>
                 <w:rFonts w:ascii="Calibri" w:hAnsi="Calibri" w:cs="Calibri"/>
                 <w:color w:val="000000"/>
@@ -5434,16 +5671,8 @@
                 <w:szCs w:val="18"/>
                 <w:lang w:eastAsia="es-AR"/>
               </w:rPr>
-              <w:t>Provincia (string:30)</w:t>
-            </w:r>
-          </w:p>
-          <w:p>
-            <w:pPr>
-              <w:pStyle w:val="Prrafodelista1"/>
-              <w:numPr>
-                <w:ilvl w:val="0"/>
-                <w:numId w:val="3"/>
-              </w:numPr>
+            </w:pPr>
+            <w:r>
               <w:rPr>
                 <w:rFonts w:ascii="Calibri" w:hAnsi="Calibri" w:cs="Calibri"/>
                 <w:color w:val="000000"/>
@@ -5451,7 +5680,8 @@
                 <w:szCs w:val="18"/>
                 <w:lang w:eastAsia="es-AR"/>
               </w:rPr>
-            </w:pPr>
+              <w:t xml:space="preserve">La vista de listar reserva puede accederse al seleccionar un inmueble o un cliente. Esta vista lista todas las reservas del cliente o inmueble seleccionado y de esta se puede proceder a ver el PDF de </w:t>
+            </w:r>
             <w:r>
               <w:rPr>
                 <w:rFonts w:ascii="Calibri" w:hAnsi="Calibri" w:cs="Calibri"/>
@@ -5460,9 +5690,9 @@
                 <w:szCs w:val="18"/>
                 <w:lang w:eastAsia="es-AR"/>
               </w:rPr>
-              <w:t>Teléfono (</w:t>
-            </w:r>
-            <w:proofErr w:type="spellStart"/>
+              <w:lastRenderedPageBreak/>
+              <w:t>una reserva seleccionada</w:t>
+            </w:r>
             <w:r>
               <w:rPr>
                 <w:rFonts w:ascii="Calibri" w:hAnsi="Calibri" w:cs="Calibri"/>
@@ -5471,9 +5701,8 @@
                 <w:szCs w:val="18"/>
                 <w:lang w:eastAsia="es-AR"/>
               </w:rPr>
-              <w:t>String</w:t>
-            </w:r>
-            <w:proofErr w:type="spellEnd"/>
+              <w:t>, dar de baja la reserva seleccionada</w:t>
+            </w:r>
             <w:r>
               <w:rPr>
                 <w:rFonts w:ascii="Calibri" w:hAnsi="Calibri" w:cs="Calibri"/>
@@ -5482,186 +5711,7 @@
                 <w:szCs w:val="18"/>
                 <w:lang w:eastAsia="es-AR"/>
               </w:rPr>
-              <w:t>)</w:t>
-            </w:r>
-          </w:p>
-          <w:p>
-            <w:pPr>
-              <w:pStyle w:val="Prrafodelista1"/>
-              <w:numPr>
-                <w:ilvl w:val="0"/>
-                <w:numId w:val="3"/>
-              </w:numPr>
-              <w:rPr>
-                <w:rFonts w:ascii="Calibri" w:hAnsi="Calibri" w:cs="Calibri"/>
-                <w:color w:val="000000"/>
-                <w:sz w:val="18"/>
-                <w:szCs w:val="18"/>
-                <w:lang w:eastAsia="es-AR"/>
-              </w:rPr>
-            </w:pPr>
-            <w:r>
-              <w:rPr>
-                <w:rFonts w:ascii="Calibri" w:hAnsi="Calibri" w:cs="Calibri"/>
-                <w:color w:val="000000"/>
-                <w:sz w:val="18"/>
-                <w:szCs w:val="18"/>
-                <w:lang w:eastAsia="es-AR"/>
-              </w:rPr>
-              <w:t>Email (string:30)</w:t>
-            </w:r>
-          </w:p>
-          <w:p>
-            <w:pPr>
-              <w:overflowPunct/>
-              <w:autoSpaceDE/>
-              <w:autoSpaceDN/>
-              <w:adjustRightInd/>
-              <w:textAlignment w:val="auto"/>
-              <w:rPr>
-                <w:rFonts w:ascii="Calibri" w:hAnsi="Calibri" w:cs="Calibri"/>
-                <w:color w:val="000000"/>
-                <w:sz w:val="18"/>
-                <w:szCs w:val="18"/>
-                <w:lang w:eastAsia="es-AR"/>
-              </w:rPr>
-            </w:pPr>
-            <w:r>
-              <w:rPr>
-                <w:rFonts w:ascii="Calibri" w:hAnsi="Calibri" w:cs="Calibri"/>
-                <w:color w:val="000000"/>
-                <w:sz w:val="18"/>
-                <w:szCs w:val="18"/>
-                <w:lang w:eastAsia="es-AR"/>
-              </w:rPr>
-              <w:lastRenderedPageBreak/>
-              <w:t xml:space="preserve">Los siguientes datos son obligatorios: nombre, apellido, tipo, número de documento, calle, número, localidad, provincia, teléfono. </w:t>
-            </w:r>
-          </w:p>
-          <w:p>
-            <w:pPr>
-              <w:overflowPunct/>
-              <w:autoSpaceDE/>
-              <w:autoSpaceDN/>
-              <w:adjustRightInd/>
-              <w:textAlignment w:val="auto"/>
-              <w:rPr>
-                <w:rFonts w:ascii="Calibri" w:hAnsi="Calibri" w:cs="Calibri"/>
-                <w:color w:val="000000"/>
-                <w:sz w:val="18"/>
-                <w:szCs w:val="18"/>
-                <w:lang w:eastAsia="es-AR"/>
-              </w:rPr>
-            </w:pPr>
-            <w:r>
-              <w:rPr>
-                <w:rFonts w:ascii="Calibri" w:hAnsi="Calibri" w:cs="Calibri"/>
-                <w:color w:val="000000"/>
-                <w:sz w:val="18"/>
-                <w:szCs w:val="18"/>
-                <w:lang w:eastAsia="es-AR"/>
-              </w:rPr>
-              <w:t>Si ocurre un error en la validación de uno o más campos, la interfaz deberá mostrar el error y explicar brevemente que ha sucedido.</w:t>
-            </w:r>
-          </w:p>
-          <w:p>
-            <w:pPr>
-              <w:overflowPunct/>
-              <w:autoSpaceDE/>
-              <w:autoSpaceDN/>
-              <w:adjustRightInd/>
-              <w:textAlignment w:val="auto"/>
-              <w:rPr>
-                <w:rFonts w:ascii="Calibri" w:hAnsi="Calibri" w:cs="Calibri"/>
-                <w:color w:val="000000"/>
-                <w:sz w:val="18"/>
-                <w:szCs w:val="18"/>
-                <w:lang w:val="es-AR" w:eastAsia="es-AR"/>
-              </w:rPr>
-            </w:pPr>
-            <w:r>
-              <w:rPr>
-                <w:rFonts w:ascii="Calibri" w:hAnsi="Calibri" w:cs="Calibri"/>
-                <w:color w:val="000000"/>
-                <w:sz w:val="18"/>
-                <w:szCs w:val="18"/>
-                <w:lang w:val="es-AR" w:eastAsia="es-AR"/>
-              </w:rPr>
-              <w:t>La interfaz para modificar un propietario es la misma que la interfaz de alta, se pueden modificar todos los campos. Se deben mostrar los datos del propietario en los campos correspondientes.</w:t>
-            </w:r>
-          </w:p>
-          <w:p>
-            <w:pPr>
-              <w:overflowPunct/>
-              <w:autoSpaceDE/>
-              <w:autoSpaceDN/>
-              <w:adjustRightInd/>
-              <w:textAlignment w:val="auto"/>
-              <w:rPr>
-                <w:rFonts w:ascii="Calibri" w:hAnsi="Calibri" w:cs="Calibri"/>
-                <w:color w:val="000000"/>
-                <w:sz w:val="18"/>
-                <w:szCs w:val="18"/>
-                <w:lang w:val="es-AR" w:eastAsia="es-AR"/>
-              </w:rPr>
-            </w:pPr>
-            <w:r>
-              <w:rPr>
-                <w:rFonts w:ascii="Calibri" w:hAnsi="Calibri" w:cs="Calibri"/>
-                <w:color w:val="000000"/>
-                <w:sz w:val="18"/>
-                <w:szCs w:val="18"/>
-                <w:lang w:val="es-AR" w:eastAsia="es-AR"/>
-              </w:rPr>
-              <w:t>La UI para la baja de un propietario es un cartel avisando que el propietario va a ser eliminado, y presentará las opciones para aceptar o no la eliminación.</w:t>
-            </w:r>
-          </w:p>
-          <w:p>
-            <w:pPr>
-              <w:overflowPunct/>
-              <w:autoSpaceDE/>
-              <w:autoSpaceDN/>
-              <w:adjustRightInd/>
-              <w:textAlignment w:val="auto"/>
-              <w:rPr>
-                <w:rFonts w:ascii="Calibri" w:hAnsi="Calibri" w:cs="Calibri"/>
-                <w:color w:val="000000"/>
-                <w:sz w:val="18"/>
-                <w:szCs w:val="18"/>
-                <w:lang w:val="es-AR" w:eastAsia="es-AR"/>
-              </w:rPr>
-            </w:pPr>
-            <w:r>
-              <w:rPr>
-                <w:rFonts w:ascii="Calibri" w:hAnsi="Calibri" w:cs="Calibri"/>
-                <w:color w:val="000000"/>
-                <w:sz w:val="18"/>
-                <w:szCs w:val="18"/>
-                <w:lang w:val="es-AR" w:eastAsia="es-AR"/>
-              </w:rPr>
-              <w:t xml:space="preserve">Las UI deben ser similares a los </w:t>
-            </w:r>
-            <w:proofErr w:type="spellStart"/>
-            <w:r>
-              <w:rPr>
-                <w:rFonts w:ascii="Calibri" w:hAnsi="Calibri" w:cs="Calibri"/>
-                <w:color w:val="000000"/>
-                <w:sz w:val="18"/>
-                <w:szCs w:val="18"/>
-                <w:lang w:val="es-AR" w:eastAsia="es-AR"/>
-              </w:rPr>
-              <w:t>spikes</w:t>
-            </w:r>
-            <w:proofErr w:type="spellEnd"/>
-            <w:r>
-              <w:rPr>
-                <w:rFonts w:ascii="Calibri" w:hAnsi="Calibri" w:cs="Calibri"/>
-                <w:color w:val="000000"/>
-                <w:sz w:val="18"/>
-                <w:szCs w:val="18"/>
-                <w:lang w:val="es-AR" w:eastAsia="es-AR"/>
-              </w:rPr>
-              <w:t xml:space="preserve"> realizados en la fase de exploración de la planificación.</w:t>
+              <w:t xml:space="preserve"> o a crear una nueva reserva para el inmueble o el cliente seleccionado.</w:t>
             </w:r>
           </w:p>
         </w:tc>
@@ -7505,7 +7555,13 @@
               <w:pStyle w:val="Ttulo3"/>
             </w:pPr>
             <w:r>
-              <w:t>Lógica alta reserva y generar PDF</w:t>
+              <w:t>Lógica alta</w:t>
+            </w:r>
+            <w:r>
+              <w:t>, baja lógica</w:t>
+            </w:r>
+            <w:r>
+              <w:t xml:space="preserve"> reserva y generar PDF</w:t>
             </w:r>
           </w:p>
         </w:tc>
@@ -8807,32 +8863,158 @@
           </w:p>
           <w:p>
             <w:pPr>
-              <w:rPr>
-                <w:rFonts w:ascii="Calibri" w:hAnsi="Calibri" w:cs="Calibri"/>
-                <w:color w:val="000000"/>
-                <w:sz w:val="18"/>
-                <w:szCs w:val="18"/>
-                <w:lang w:val="es-AR" w:eastAsia="es-AR"/>
-              </w:rPr>
-            </w:pPr>
-            <w:r>
-              <w:rPr>
-                <w:rFonts w:ascii="Calibri" w:hAnsi="Calibri" w:cs="Calibri"/>
-                <w:color w:val="000000"/>
-                <w:sz w:val="18"/>
-                <w:szCs w:val="18"/>
-                <w:lang w:val="es-AR" w:eastAsia="es-AR"/>
-              </w:rPr>
-              <w:t>Para el alta se recibe de la vista un objeto propietario y se debe validar que:</w:t>
-            </w:r>
-          </w:p>
-          <w:p>
-            <w:pPr>
-              <w:pStyle w:val="Prrafodelista1"/>
-              <w:numPr>
-                <w:ilvl w:val="0"/>
-                <w:numId w:val="3"/>
-              </w:numPr>
+              <w:overflowPunct/>
+              <w:autoSpaceDE/>
+              <w:autoSpaceDN/>
+              <w:adjustRightInd/>
+              <w:textAlignment w:val="auto"/>
+              <w:rPr>
+                <w:rFonts w:ascii="Calibri" w:hAnsi="Calibri" w:cs="Calibri"/>
+                <w:color w:val="000000"/>
+                <w:sz w:val="18"/>
+                <w:szCs w:val="18"/>
+                <w:lang w:val="es-AR" w:eastAsia="es-AR"/>
+              </w:rPr>
+            </w:pPr>
+            <w:r>
+              <w:rPr>
+                <w:rFonts w:ascii="Calibri" w:hAnsi="Calibri" w:cs="Calibri"/>
+                <w:color w:val="000000"/>
+                <w:sz w:val="18"/>
+                <w:szCs w:val="18"/>
+                <w:lang w:val="es-AR" w:eastAsia="es-AR"/>
+              </w:rPr>
+              <w:t xml:space="preserve">Se recibe de la vista un objeto </w:t>
+            </w:r>
+            <w:proofErr w:type="spellStart"/>
+            <w:r>
+              <w:rPr>
+                <w:rFonts w:ascii="Calibri" w:hAnsi="Calibri" w:cs="Calibri"/>
+                <w:color w:val="000000"/>
+                <w:sz w:val="18"/>
+                <w:szCs w:val="18"/>
+                <w:lang w:val="es-AR" w:eastAsia="es-AR"/>
+              </w:rPr>
+              <w:t>reserva</w:t>
+            </w:r>
+            <w:r>
+              <w:rPr>
+                <w:rFonts w:ascii="Calibri" w:hAnsi="Calibri" w:cs="Calibri"/>
+                <w:color w:val="000000"/>
+                <w:sz w:val="18"/>
+                <w:szCs w:val="18"/>
+                <w:lang w:val="es-AR" w:eastAsia="es-AR"/>
+              </w:rPr>
+              <w:t>Vista</w:t>
+            </w:r>
+            <w:proofErr w:type="spellEnd"/>
+            <w:r>
+              <w:rPr>
+                <w:rFonts w:ascii="Calibri" w:hAnsi="Calibri" w:cs="Calibri"/>
+                <w:color w:val="000000"/>
+                <w:sz w:val="18"/>
+                <w:szCs w:val="18"/>
+                <w:lang w:val="es-AR" w:eastAsia="es-AR"/>
+              </w:rPr>
+              <w:t>, que consta de un cliente, un inmueble</w:t>
+            </w:r>
+            <w:r>
+              <w:rPr>
+                <w:rFonts w:ascii="Calibri" w:hAnsi="Calibri" w:cs="Calibri"/>
+                <w:color w:val="000000"/>
+                <w:sz w:val="18"/>
+                <w:szCs w:val="18"/>
+                <w:lang w:val="es-AR" w:eastAsia="es-AR"/>
+              </w:rPr>
+              <w:t>, un importe y un rango de vigencia</w:t>
+            </w:r>
+            <w:r>
+              <w:rPr>
+                <w:rFonts w:ascii="Calibri" w:hAnsi="Calibri" w:cs="Calibri"/>
+                <w:color w:val="000000"/>
+                <w:sz w:val="18"/>
+                <w:szCs w:val="18"/>
+                <w:lang w:val="es-AR" w:eastAsia="es-AR"/>
+              </w:rPr>
+              <w:t>.</w:t>
+            </w:r>
+          </w:p>
+          <w:p>
+            <w:pPr>
+              <w:overflowPunct/>
+              <w:autoSpaceDE/>
+              <w:autoSpaceDN/>
+              <w:adjustRightInd/>
+              <w:textAlignment w:val="auto"/>
+              <w:rPr>
+                <w:rFonts w:ascii="Calibri" w:hAnsi="Calibri" w:cs="Calibri"/>
+                <w:color w:val="000000"/>
+                <w:sz w:val="18"/>
+                <w:szCs w:val="18"/>
+                <w:lang w:val="es-AR" w:eastAsia="es-AR"/>
+              </w:rPr>
+            </w:pPr>
+            <w:r>
+              <w:rPr>
+                <w:rFonts w:ascii="Calibri" w:hAnsi="Calibri" w:cs="Calibri"/>
+                <w:color w:val="000000"/>
+                <w:sz w:val="18"/>
+                <w:szCs w:val="18"/>
+                <w:lang w:val="es-AR" w:eastAsia="es-AR"/>
+              </w:rPr>
+              <w:t xml:space="preserve">Para el alta se deberá validar que haya un cliente </w:t>
+            </w:r>
+            <w:r>
+              <w:rPr>
+                <w:rFonts w:ascii="Calibri" w:hAnsi="Calibri" w:cs="Calibri"/>
+                <w:color w:val="000000"/>
+                <w:sz w:val="18"/>
+                <w:szCs w:val="18"/>
+                <w:lang w:val="es-AR" w:eastAsia="es-AR"/>
+              </w:rPr>
+              <w:t xml:space="preserve">y un inmueble </w:t>
+            </w:r>
+            <w:r>
+              <w:rPr>
+                <w:rFonts w:ascii="Calibri" w:hAnsi="Calibri" w:cs="Calibri"/>
+                <w:color w:val="000000"/>
+                <w:sz w:val="18"/>
+                <w:szCs w:val="18"/>
+                <w:lang w:val="es-AR" w:eastAsia="es-AR"/>
+              </w:rPr>
+              <w:t>asociado</w:t>
+            </w:r>
+            <w:r>
+              <w:rPr>
+                <w:rFonts w:ascii="Calibri" w:hAnsi="Calibri" w:cs="Calibri"/>
+                <w:color w:val="000000"/>
+                <w:sz w:val="18"/>
+                <w:szCs w:val="18"/>
+                <w:lang w:val="es-AR" w:eastAsia="es-AR"/>
+              </w:rPr>
+              <w:t>s</w:t>
+            </w:r>
+            <w:r>
+              <w:rPr>
+                <w:rFonts w:ascii="Calibri" w:hAnsi="Calibri" w:cs="Calibri"/>
+                <w:color w:val="000000"/>
+                <w:sz w:val="18"/>
+                <w:szCs w:val="18"/>
+                <w:lang w:val="es-AR" w:eastAsia="es-AR"/>
+              </w:rPr>
+              <w:t xml:space="preserve"> al catálogo. También que</w:t>
+            </w:r>
+            <w:r>
+              <w:rPr>
+                <w:rFonts w:ascii="Calibri" w:hAnsi="Calibri" w:cs="Calibri"/>
+                <w:color w:val="000000"/>
+                <w:sz w:val="18"/>
+                <w:szCs w:val="18"/>
+                <w:lang w:val="es-AR" w:eastAsia="es-AR"/>
+              </w:rPr>
+              <w:t xml:space="preserve"> el importe sea un número decimal válido mayor que 0 y que el rango de vigencia tenga una fecha inicial mayor a hoy, y que tenga una fecha de inicio anterior a la de finalización</w:t>
+            </w:r>
+            <w:r>
               <w:rPr>
                 <w:rFonts w:ascii="Calibri" w:hAnsi="Calibri" w:cs="Calibri"/>
                 <w:color w:val="000000"/>
@@ -8840,695 +9022,165 @@
                 <w:szCs w:val="18"/>
                 <w:lang w:eastAsia="es-AR"/>
               </w:rPr>
-            </w:pPr>
-            <w:r>
-              <w:rPr>
-                <w:rFonts w:ascii="Calibri" w:hAnsi="Calibri" w:cs="Calibri"/>
-                <w:color w:val="000000"/>
-                <w:sz w:val="18"/>
-                <w:szCs w:val="18"/>
-                <w:lang w:eastAsia="es-AR"/>
-              </w:rPr>
-              <w:t xml:space="preserve">Nombre sea un </w:t>
-            </w:r>
-            <w:proofErr w:type="spellStart"/>
-            <w:r>
-              <w:rPr>
-                <w:rFonts w:ascii="Calibri" w:hAnsi="Calibri" w:cs="Calibri"/>
-                <w:color w:val="000000"/>
-                <w:sz w:val="18"/>
-                <w:szCs w:val="18"/>
-                <w:lang w:eastAsia="es-AR"/>
-              </w:rPr>
-              <w:t>string</w:t>
-            </w:r>
-            <w:proofErr w:type="spellEnd"/>
-            <w:r>
-              <w:rPr>
-                <w:rFonts w:ascii="Calibri" w:hAnsi="Calibri" w:cs="Calibri"/>
-                <w:color w:val="000000"/>
-                <w:sz w:val="18"/>
-                <w:szCs w:val="18"/>
-                <w:lang w:eastAsia="es-AR"/>
-              </w:rPr>
-              <w:t xml:space="preserve"> de letras con un máximo 30 caracteres.</w:t>
-            </w:r>
-          </w:p>
-          <w:p>
-            <w:pPr>
-              <w:pStyle w:val="Prrafodelista1"/>
-              <w:numPr>
-                <w:ilvl w:val="0"/>
-                <w:numId w:val="3"/>
-              </w:numPr>
-              <w:rPr>
-                <w:rFonts w:ascii="Calibri" w:hAnsi="Calibri" w:cs="Calibri"/>
-                <w:color w:val="000000"/>
-                <w:sz w:val="18"/>
-                <w:szCs w:val="18"/>
-                <w:lang w:eastAsia="es-AR"/>
-              </w:rPr>
-            </w:pPr>
-            <w:r>
-              <w:rPr>
-                <w:rFonts w:ascii="Calibri" w:hAnsi="Calibri" w:cs="Calibri"/>
-                <w:color w:val="000000"/>
-                <w:sz w:val="18"/>
-                <w:szCs w:val="18"/>
-                <w:lang w:eastAsia="es-AR"/>
-              </w:rPr>
-              <w:t xml:space="preserve">Apellido sea un </w:t>
-            </w:r>
-            <w:proofErr w:type="spellStart"/>
-            <w:r>
-              <w:rPr>
-                <w:rFonts w:ascii="Calibri" w:hAnsi="Calibri" w:cs="Calibri"/>
-                <w:color w:val="000000"/>
-                <w:sz w:val="18"/>
-                <w:szCs w:val="18"/>
-                <w:lang w:eastAsia="es-AR"/>
-              </w:rPr>
-              <w:t>string</w:t>
-            </w:r>
-            <w:proofErr w:type="spellEnd"/>
-            <w:r>
-              <w:rPr>
-                <w:rFonts w:ascii="Calibri" w:hAnsi="Calibri" w:cs="Calibri"/>
-                <w:color w:val="000000"/>
-                <w:sz w:val="18"/>
-                <w:szCs w:val="18"/>
-                <w:lang w:eastAsia="es-AR"/>
-              </w:rPr>
-              <w:t xml:space="preserve"> de letras con un máximo 30 caracteres.</w:t>
-            </w:r>
-          </w:p>
-          <w:p>
-            <w:pPr>
-              <w:pStyle w:val="Prrafodelista1"/>
-              <w:numPr>
-                <w:ilvl w:val="0"/>
-                <w:numId w:val="3"/>
-              </w:numPr>
-              <w:rPr>
-                <w:rFonts w:ascii="Calibri" w:hAnsi="Calibri" w:cs="Calibri"/>
-                <w:color w:val="000000"/>
-                <w:sz w:val="18"/>
-                <w:szCs w:val="18"/>
-                <w:lang w:eastAsia="es-AR"/>
-              </w:rPr>
-            </w:pPr>
-            <w:r>
-              <w:rPr>
-                <w:rFonts w:ascii="Calibri" w:hAnsi="Calibri" w:cs="Calibri"/>
-                <w:color w:val="000000"/>
-                <w:sz w:val="18"/>
-                <w:szCs w:val="18"/>
-                <w:lang w:eastAsia="es-AR"/>
-              </w:rPr>
-              <w:t>Tipo de documento sea uno de los tipos definidos.</w:t>
-            </w:r>
-          </w:p>
-          <w:p>
-            <w:pPr>
-              <w:pStyle w:val="Prrafodelista1"/>
-              <w:numPr>
-                <w:ilvl w:val="0"/>
-                <w:numId w:val="3"/>
-              </w:numPr>
-              <w:rPr>
-                <w:rFonts w:ascii="Calibri" w:hAnsi="Calibri" w:cs="Calibri"/>
-                <w:color w:val="000000"/>
-                <w:sz w:val="18"/>
-                <w:szCs w:val="18"/>
-                <w:lang w:eastAsia="es-AR"/>
-              </w:rPr>
-            </w:pPr>
-            <w:r>
-              <w:rPr>
-                <w:rFonts w:ascii="Calibri" w:hAnsi="Calibri" w:cs="Calibri"/>
-                <w:color w:val="000000"/>
-                <w:sz w:val="18"/>
-                <w:szCs w:val="18"/>
-                <w:lang w:eastAsia="es-AR"/>
-              </w:rPr>
-              <w:t>Número de documento sea numérico y corresponda con el tipo de documento.</w:t>
-            </w:r>
-          </w:p>
-          <w:p>
-            <w:pPr>
-              <w:pStyle w:val="Prrafodelista1"/>
-              <w:numPr>
-                <w:ilvl w:val="0"/>
-                <w:numId w:val="3"/>
-              </w:numPr>
-              <w:rPr>
-                <w:rFonts w:ascii="Calibri" w:hAnsi="Calibri" w:cs="Calibri"/>
-                <w:color w:val="000000"/>
-                <w:sz w:val="18"/>
-                <w:szCs w:val="18"/>
-                <w:lang w:eastAsia="es-AR"/>
-              </w:rPr>
-            </w:pPr>
-            <w:r>
-              <w:rPr>
-                <w:rFonts w:ascii="Calibri" w:hAnsi="Calibri" w:cs="Calibri"/>
-                <w:color w:val="000000"/>
-                <w:sz w:val="18"/>
-                <w:szCs w:val="18"/>
-                <w:lang w:eastAsia="es-AR"/>
-              </w:rPr>
-              <w:t>Dirección:</w:t>
-            </w:r>
-          </w:p>
-          <w:p>
-            <w:pPr>
-              <w:pStyle w:val="Prrafodelista1"/>
-              <w:numPr>
-                <w:ilvl w:val="1"/>
-                <w:numId w:val="3"/>
-              </w:numPr>
-              <w:rPr>
-                <w:rFonts w:ascii="Calibri" w:hAnsi="Calibri" w:cs="Calibri"/>
-                <w:color w:val="000000"/>
-                <w:sz w:val="18"/>
-                <w:szCs w:val="18"/>
-                <w:lang w:eastAsia="es-AR"/>
-              </w:rPr>
-            </w:pPr>
-            <w:r>
-              <w:rPr>
-                <w:rFonts w:ascii="Calibri" w:hAnsi="Calibri" w:cs="Calibri"/>
-                <w:color w:val="000000"/>
-                <w:sz w:val="18"/>
-                <w:szCs w:val="18"/>
-                <w:lang w:eastAsia="es-AR"/>
-              </w:rPr>
-              <w:t xml:space="preserve">Calle sea un </w:t>
-            </w:r>
-            <w:proofErr w:type="spellStart"/>
-            <w:r>
-              <w:rPr>
-                <w:rFonts w:ascii="Calibri" w:hAnsi="Calibri" w:cs="Calibri"/>
-                <w:color w:val="000000"/>
-                <w:sz w:val="18"/>
-                <w:szCs w:val="18"/>
-                <w:lang w:eastAsia="es-AR"/>
-              </w:rPr>
-              <w:t>string</w:t>
-            </w:r>
-            <w:proofErr w:type="spellEnd"/>
-            <w:r>
-              <w:rPr>
-                <w:rFonts w:ascii="Calibri" w:hAnsi="Calibri" w:cs="Calibri"/>
-                <w:color w:val="000000"/>
-                <w:sz w:val="18"/>
-                <w:szCs w:val="18"/>
-                <w:lang w:eastAsia="es-AR"/>
-              </w:rPr>
-              <w:t xml:space="preserve"> de como máximo 30 caracteres alfanuméricos.</w:t>
-            </w:r>
-          </w:p>
-          <w:p>
-            <w:pPr>
-              <w:pStyle w:val="Prrafodelista1"/>
-              <w:numPr>
-                <w:ilvl w:val="1"/>
-                <w:numId w:val="3"/>
-              </w:numPr>
-              <w:rPr>
-                <w:rFonts w:ascii="Calibri" w:hAnsi="Calibri" w:cs="Calibri"/>
-                <w:color w:val="000000"/>
-                <w:sz w:val="18"/>
-                <w:szCs w:val="18"/>
-                <w:lang w:eastAsia="es-AR"/>
-              </w:rPr>
-            </w:pPr>
-            <w:r>
-              <w:rPr>
-                <w:rFonts w:ascii="Calibri" w:hAnsi="Calibri" w:cs="Calibri"/>
-                <w:color w:val="000000"/>
-                <w:sz w:val="18"/>
-                <w:szCs w:val="18"/>
-                <w:lang w:eastAsia="es-AR"/>
-              </w:rPr>
-              <w:t xml:space="preserve">Número sea </w:t>
-            </w:r>
-            <w:proofErr w:type="spellStart"/>
-            <w:r>
-              <w:rPr>
-                <w:rFonts w:ascii="Calibri" w:hAnsi="Calibri" w:cs="Calibri"/>
-                <w:color w:val="000000"/>
-                <w:sz w:val="18"/>
-                <w:szCs w:val="18"/>
-                <w:lang w:eastAsia="es-AR"/>
-              </w:rPr>
-              <w:t>String</w:t>
-            </w:r>
-            <w:proofErr w:type="spellEnd"/>
-            <w:r>
-              <w:rPr>
-                <w:rFonts w:ascii="Calibri" w:hAnsi="Calibri" w:cs="Calibri"/>
-                <w:color w:val="000000"/>
-                <w:sz w:val="18"/>
-                <w:szCs w:val="18"/>
-                <w:lang w:eastAsia="es-AR"/>
-              </w:rPr>
-              <w:t xml:space="preserve"> de como máximo 10 caracteres.</w:t>
-            </w:r>
-          </w:p>
-          <w:p>
-            <w:pPr>
-              <w:pStyle w:val="Prrafodelista1"/>
-              <w:numPr>
-                <w:ilvl w:val="1"/>
-                <w:numId w:val="3"/>
-              </w:numPr>
-              <w:rPr>
-                <w:rFonts w:ascii="Calibri" w:hAnsi="Calibri" w:cs="Calibri"/>
-                <w:color w:val="000000"/>
-                <w:sz w:val="18"/>
-                <w:szCs w:val="18"/>
-                <w:lang w:eastAsia="es-AR"/>
-              </w:rPr>
-            </w:pPr>
-            <w:r>
-              <w:rPr>
-                <w:rFonts w:ascii="Calibri" w:hAnsi="Calibri" w:cs="Calibri"/>
-                <w:color w:val="000000"/>
-                <w:sz w:val="18"/>
-                <w:szCs w:val="18"/>
-                <w:lang w:eastAsia="es-AR"/>
-              </w:rPr>
-              <w:t xml:space="preserve">Piso sea </w:t>
-            </w:r>
-            <w:proofErr w:type="spellStart"/>
-            <w:r>
-              <w:rPr>
-                <w:rFonts w:ascii="Calibri" w:hAnsi="Calibri" w:cs="Calibri"/>
-                <w:color w:val="000000"/>
-                <w:sz w:val="18"/>
-                <w:szCs w:val="18"/>
-                <w:lang w:eastAsia="es-AR"/>
-              </w:rPr>
-              <w:t>String</w:t>
-            </w:r>
-            <w:proofErr w:type="spellEnd"/>
-            <w:r>
-              <w:rPr>
-                <w:rFonts w:ascii="Calibri" w:hAnsi="Calibri" w:cs="Calibri"/>
-                <w:color w:val="000000"/>
-                <w:sz w:val="18"/>
-                <w:szCs w:val="18"/>
-                <w:lang w:eastAsia="es-AR"/>
-              </w:rPr>
-              <w:t xml:space="preserve"> de como máximo 10 caracteres.</w:t>
-            </w:r>
-          </w:p>
-          <w:p>
-            <w:pPr>
-              <w:pStyle w:val="Prrafodelista1"/>
-              <w:numPr>
-                <w:ilvl w:val="1"/>
-                <w:numId w:val="3"/>
-              </w:numPr>
-              <w:rPr>
-                <w:rFonts w:ascii="Calibri" w:hAnsi="Calibri" w:cs="Calibri"/>
-                <w:color w:val="000000"/>
-                <w:sz w:val="18"/>
-                <w:szCs w:val="18"/>
-                <w:lang w:eastAsia="es-AR"/>
-              </w:rPr>
-            </w:pPr>
-            <w:r>
-              <w:rPr>
-                <w:rFonts w:ascii="Calibri" w:hAnsi="Calibri" w:cs="Calibri"/>
-                <w:color w:val="000000"/>
-                <w:sz w:val="18"/>
-                <w:szCs w:val="18"/>
-                <w:lang w:eastAsia="es-AR"/>
-              </w:rPr>
-              <w:t xml:space="preserve">Departamento sea un </w:t>
-            </w:r>
-            <w:proofErr w:type="spellStart"/>
-            <w:r>
-              <w:rPr>
-                <w:rFonts w:ascii="Calibri" w:hAnsi="Calibri" w:cs="Calibri"/>
-                <w:color w:val="000000"/>
-                <w:sz w:val="18"/>
-                <w:szCs w:val="18"/>
-                <w:lang w:eastAsia="es-AR"/>
-              </w:rPr>
-              <w:t>string</w:t>
-            </w:r>
-            <w:proofErr w:type="spellEnd"/>
-            <w:r>
-              <w:rPr>
-                <w:rFonts w:ascii="Calibri" w:hAnsi="Calibri" w:cs="Calibri"/>
-                <w:color w:val="000000"/>
-                <w:sz w:val="18"/>
-                <w:szCs w:val="18"/>
-                <w:lang w:eastAsia="es-AR"/>
-              </w:rPr>
-              <w:t xml:space="preserve"> de como máximo 10 caracteres.</w:t>
-            </w:r>
-          </w:p>
-          <w:p>
-            <w:pPr>
-              <w:pStyle w:val="Prrafodelista1"/>
-              <w:numPr>
-                <w:ilvl w:val="1"/>
-                <w:numId w:val="3"/>
-              </w:numPr>
-              <w:rPr>
-                <w:rFonts w:ascii="Calibri" w:hAnsi="Calibri" w:cs="Calibri"/>
-                <w:color w:val="000000"/>
-                <w:sz w:val="18"/>
-                <w:szCs w:val="18"/>
-                <w:lang w:eastAsia="es-AR"/>
-              </w:rPr>
-            </w:pPr>
-            <w:r>
-              <w:rPr>
-                <w:rFonts w:ascii="Calibri" w:hAnsi="Calibri" w:cs="Calibri"/>
-                <w:color w:val="000000"/>
-                <w:sz w:val="18"/>
-                <w:szCs w:val="18"/>
-                <w:lang w:eastAsia="es-AR"/>
-              </w:rPr>
-              <w:t xml:space="preserve">Localidad sea un </w:t>
-            </w:r>
-            <w:proofErr w:type="spellStart"/>
-            <w:r>
-              <w:rPr>
-                <w:rFonts w:ascii="Calibri" w:hAnsi="Calibri" w:cs="Calibri"/>
-                <w:color w:val="000000"/>
-                <w:sz w:val="18"/>
-                <w:szCs w:val="18"/>
-                <w:lang w:eastAsia="es-AR"/>
-              </w:rPr>
-              <w:t>string</w:t>
-            </w:r>
-            <w:proofErr w:type="spellEnd"/>
-            <w:r>
-              <w:rPr>
-                <w:rFonts w:ascii="Calibri" w:hAnsi="Calibri" w:cs="Calibri"/>
-                <w:color w:val="000000"/>
-                <w:sz w:val="18"/>
-                <w:szCs w:val="18"/>
-                <w:lang w:eastAsia="es-AR"/>
-              </w:rPr>
-              <w:t xml:space="preserve"> de como máximo 30 caracteres.</w:t>
-            </w:r>
-          </w:p>
-          <w:p>
-            <w:pPr>
-              <w:pStyle w:val="Prrafodelista1"/>
-              <w:numPr>
-                <w:ilvl w:val="1"/>
-                <w:numId w:val="3"/>
-              </w:numPr>
-              <w:rPr>
-                <w:rFonts w:ascii="Calibri" w:hAnsi="Calibri" w:cs="Calibri"/>
-                <w:color w:val="000000"/>
-                <w:sz w:val="18"/>
-                <w:szCs w:val="18"/>
-                <w:lang w:eastAsia="es-AR"/>
-              </w:rPr>
-            </w:pPr>
-            <w:r>
-              <w:rPr>
-                <w:rFonts w:ascii="Calibri" w:hAnsi="Calibri" w:cs="Calibri"/>
-                <w:color w:val="000000"/>
-                <w:sz w:val="18"/>
-                <w:szCs w:val="18"/>
-                <w:lang w:eastAsia="es-AR"/>
-              </w:rPr>
-              <w:t xml:space="preserve">Provincia sea un </w:t>
-            </w:r>
-            <w:proofErr w:type="spellStart"/>
-            <w:r>
-              <w:rPr>
-                <w:rFonts w:ascii="Calibri" w:hAnsi="Calibri" w:cs="Calibri"/>
-                <w:color w:val="000000"/>
-                <w:sz w:val="18"/>
-                <w:szCs w:val="18"/>
-                <w:lang w:eastAsia="es-AR"/>
-              </w:rPr>
-              <w:t>string</w:t>
-            </w:r>
-            <w:proofErr w:type="spellEnd"/>
-            <w:r>
-              <w:rPr>
-                <w:rFonts w:ascii="Calibri" w:hAnsi="Calibri" w:cs="Calibri"/>
-                <w:color w:val="000000"/>
-                <w:sz w:val="18"/>
-                <w:szCs w:val="18"/>
-                <w:lang w:eastAsia="es-AR"/>
-              </w:rPr>
-              <w:t xml:space="preserve"> de como máximo 30 caracteres.</w:t>
-            </w:r>
-          </w:p>
-          <w:p>
-            <w:pPr>
-              <w:pStyle w:val="Prrafodelista1"/>
-              <w:numPr>
-                <w:ilvl w:val="0"/>
-                <w:numId w:val="3"/>
-              </w:numPr>
-              <w:rPr>
-                <w:rFonts w:ascii="Calibri" w:hAnsi="Calibri" w:cs="Calibri"/>
-                <w:color w:val="000000"/>
-                <w:sz w:val="18"/>
-                <w:szCs w:val="18"/>
-                <w:lang w:eastAsia="es-AR"/>
-              </w:rPr>
-            </w:pPr>
-            <w:r>
-              <w:rPr>
-                <w:rFonts w:ascii="Calibri" w:hAnsi="Calibri" w:cs="Calibri"/>
-                <w:color w:val="000000"/>
-                <w:sz w:val="18"/>
-                <w:szCs w:val="18"/>
-                <w:lang w:eastAsia="es-AR"/>
-              </w:rPr>
-              <w:t xml:space="preserve">Teléfono sea un </w:t>
-            </w:r>
-            <w:proofErr w:type="spellStart"/>
-            <w:r>
-              <w:rPr>
-                <w:rFonts w:ascii="Calibri" w:hAnsi="Calibri" w:cs="Calibri"/>
-                <w:color w:val="000000"/>
-                <w:sz w:val="18"/>
-                <w:szCs w:val="18"/>
-                <w:lang w:eastAsia="es-AR"/>
-              </w:rPr>
-              <w:t>String</w:t>
-            </w:r>
-            <w:proofErr w:type="spellEnd"/>
-            <w:r>
-              <w:rPr>
-                <w:rFonts w:ascii="Calibri" w:hAnsi="Calibri" w:cs="Calibri"/>
-                <w:color w:val="000000"/>
-                <w:sz w:val="18"/>
-                <w:szCs w:val="18"/>
-                <w:lang w:eastAsia="es-AR"/>
-              </w:rPr>
-              <w:t xml:space="preserve"> de como máximo 10 caracteres.</w:t>
-            </w:r>
-          </w:p>
-          <w:p>
-            <w:pPr>
-              <w:pStyle w:val="Prrafodelista1"/>
-              <w:numPr>
-                <w:ilvl w:val="0"/>
-                <w:numId w:val="3"/>
-              </w:numPr>
-              <w:rPr>
-                <w:rFonts w:ascii="Calibri" w:hAnsi="Calibri" w:cs="Calibri"/>
-                <w:color w:val="000000"/>
-                <w:sz w:val="18"/>
-                <w:szCs w:val="18"/>
-                <w:lang w:eastAsia="es-AR"/>
-              </w:rPr>
-            </w:pPr>
-            <w:r>
-              <w:rPr>
-                <w:rFonts w:ascii="Calibri" w:hAnsi="Calibri" w:cs="Calibri"/>
-                <w:color w:val="000000"/>
-                <w:sz w:val="18"/>
-                <w:szCs w:val="18"/>
-                <w:lang w:eastAsia="es-AR"/>
-              </w:rPr>
-              <w:t xml:space="preserve">Email sea un </w:t>
-            </w:r>
-            <w:proofErr w:type="spellStart"/>
-            <w:r>
-              <w:rPr>
-                <w:rFonts w:ascii="Calibri" w:hAnsi="Calibri" w:cs="Calibri"/>
-                <w:color w:val="000000"/>
-                <w:sz w:val="18"/>
-                <w:szCs w:val="18"/>
-                <w:lang w:eastAsia="es-AR"/>
-              </w:rPr>
-              <w:t>string</w:t>
-            </w:r>
-            <w:proofErr w:type="spellEnd"/>
-            <w:r>
-              <w:rPr>
-                <w:rFonts w:ascii="Calibri" w:hAnsi="Calibri" w:cs="Calibri"/>
-                <w:color w:val="000000"/>
-                <w:sz w:val="18"/>
-                <w:szCs w:val="18"/>
-                <w:lang w:eastAsia="es-AR"/>
-              </w:rPr>
-              <w:t xml:space="preserve"> con formato de correo.</w:t>
-            </w:r>
-          </w:p>
-          <w:p>
-            <w:pPr>
-              <w:rPr>
-                <w:rFonts w:ascii="Calibri" w:hAnsi="Calibri" w:cs="Calibri"/>
-                <w:color w:val="000000"/>
-                <w:sz w:val="18"/>
-                <w:szCs w:val="18"/>
-                <w:lang w:eastAsia="es-AR"/>
-              </w:rPr>
-            </w:pPr>
-            <w:r>
-              <w:rPr>
-                <w:rFonts w:ascii="Calibri" w:hAnsi="Calibri" w:cs="Calibri"/>
-                <w:color w:val="000000"/>
-                <w:sz w:val="18"/>
-                <w:szCs w:val="18"/>
-                <w:lang w:eastAsia="es-AR"/>
-              </w:rPr>
-              <w:t>Los siguientes datos son obligatorios: nombre, apellido, tipo, número de documento, calle, número, localidad, provincia, teléfono.</w:t>
-            </w:r>
-          </w:p>
-          <w:p>
-            <w:pPr>
-              <w:rPr>
-                <w:rFonts w:ascii="Calibri" w:hAnsi="Calibri" w:cs="Calibri"/>
-                <w:color w:val="000000"/>
-                <w:sz w:val="18"/>
-                <w:szCs w:val="18"/>
-                <w:lang w:eastAsia="es-AR"/>
-              </w:rPr>
-            </w:pPr>
-            <w:r>
-              <w:rPr>
-                <w:rFonts w:ascii="Calibri" w:hAnsi="Calibri" w:cs="Calibri"/>
-                <w:color w:val="000000"/>
-                <w:sz w:val="18"/>
-                <w:szCs w:val="18"/>
-                <w:lang w:eastAsia="es-AR"/>
-              </w:rPr>
-              <w:t>Si todo es correcto se da de alta al propietario en la base de datos, si no se devuelve una excepción</w:t>
-            </w:r>
-          </w:p>
-          <w:p>
-            <w:pPr>
-              <w:overflowPunct/>
-              <w:autoSpaceDE/>
-              <w:autoSpaceDN/>
-              <w:adjustRightInd/>
-              <w:textAlignment w:val="auto"/>
-              <w:rPr>
-                <w:rFonts w:ascii="Calibri" w:hAnsi="Calibri" w:cs="Calibri"/>
-                <w:color w:val="000000"/>
-                <w:sz w:val="18"/>
-                <w:szCs w:val="18"/>
-                <w:lang w:val="es-AR" w:eastAsia="es-AR"/>
-              </w:rPr>
-            </w:pPr>
-            <w:r>
-              <w:rPr>
-                <w:rFonts w:ascii="Calibri" w:hAnsi="Calibri" w:cs="Calibri"/>
-                <w:color w:val="000000"/>
-                <w:sz w:val="18"/>
-                <w:szCs w:val="18"/>
-                <w:lang w:val="es-AR" w:eastAsia="es-AR"/>
-              </w:rPr>
-              <w:t>Para la modificación se permitirá cambiar cualquier campo, se deberán realizar las mismas validaciones y si todo es correcto se deberá modificar el propietario en la base de datos. Si algo no es correcto se deberá devolver una excepción.</w:t>
-            </w:r>
-          </w:p>
-          <w:p>
-            <w:pPr>
-              <w:rPr>
-                <w:rFonts w:ascii="Calibri" w:hAnsi="Calibri" w:cs="Calibri"/>
-                <w:color w:val="000000"/>
-                <w:sz w:val="18"/>
-                <w:szCs w:val="18"/>
-                <w:lang w:val="es-AR" w:eastAsia="es-AR"/>
-              </w:rPr>
-            </w:pPr>
-          </w:p>
-          <w:p>
-            <w:pPr>
-              <w:rPr>
-                <w:rFonts w:ascii="Calibri" w:hAnsi="Calibri" w:cs="Calibri"/>
-                <w:color w:val="000000"/>
-                <w:sz w:val="18"/>
-                <w:szCs w:val="18"/>
-                <w:lang w:val="es-AR" w:eastAsia="es-AR"/>
-              </w:rPr>
-            </w:pPr>
-            <w:r>
-              <w:rPr>
-                <w:rFonts w:ascii="Calibri" w:hAnsi="Calibri" w:cs="Calibri"/>
-                <w:color w:val="000000"/>
-                <w:sz w:val="18"/>
-                <w:szCs w:val="18"/>
-                <w:lang w:val="es-AR" w:eastAsia="es-AR"/>
-              </w:rPr>
-              <w:t>Para la baja, no se deben tener consideraciones especiales y se debe realizar una baja lógica del propietario.</w:t>
-            </w:r>
-          </w:p>
-          <w:p>
-            <w:pPr>
-              <w:rPr>
-                <w:rFonts w:ascii="Calibri" w:hAnsi="Calibri" w:cs="Calibri"/>
-                <w:color w:val="000000"/>
-                <w:sz w:val="18"/>
-                <w:szCs w:val="18"/>
-                <w:lang w:eastAsia="es-AR"/>
-              </w:rPr>
-            </w:pPr>
-            <w:r>
-              <w:rPr>
-                <w:rFonts w:ascii="Calibri" w:hAnsi="Calibri" w:cs="Calibri"/>
-                <w:color w:val="000000"/>
-                <w:sz w:val="18"/>
-                <w:szCs w:val="18"/>
-                <w:lang w:val="es-AR" w:eastAsia="es-AR"/>
-              </w:rPr>
-              <w:t>Se debe implementar un método que permita obtener todos los propietarios de la base de datos.</w:t>
-            </w:r>
-          </w:p>
-          <w:p>
-            <w:pPr>
-              <w:overflowPunct/>
-              <w:autoSpaceDE/>
-              <w:autoSpaceDN/>
-              <w:adjustRightInd/>
-              <w:textAlignment w:val="auto"/>
-              <w:rPr>
-                <w:rFonts w:ascii="Calibri" w:hAnsi="Calibri" w:cs="Calibri"/>
-                <w:color w:val="000000"/>
-                <w:sz w:val="18"/>
-                <w:szCs w:val="18"/>
-                <w:lang w:eastAsia="es-AR"/>
-              </w:rPr>
-            </w:pPr>
-            <w:r>
-              <w:rPr>
-                <w:rFonts w:ascii="Calibri" w:hAnsi="Calibri" w:cs="Calibri"/>
-                <w:color w:val="000000"/>
-                <w:sz w:val="18"/>
-                <w:szCs w:val="18"/>
-                <w:lang w:eastAsia="es-AR"/>
-              </w:rPr>
-              <w:t>Debe implementarse métodos para la validación de los campos, pero éstos deben ser privados.</w:t>
+              <w:t>.</w:t>
+            </w:r>
+          </w:p>
+          <w:p>
+            <w:pPr>
+              <w:overflowPunct/>
+              <w:autoSpaceDE/>
+              <w:autoSpaceDN/>
+              <w:adjustRightInd/>
+              <w:textAlignment w:val="auto"/>
+              <w:rPr>
+                <w:rFonts w:ascii="Calibri" w:hAnsi="Calibri" w:cs="Calibri"/>
+                <w:color w:val="000000"/>
+                <w:sz w:val="18"/>
+                <w:szCs w:val="18"/>
+                <w:lang w:val="es-AR" w:eastAsia="es-AR"/>
+              </w:rPr>
+            </w:pPr>
+            <w:r>
+              <w:rPr>
+                <w:rFonts w:ascii="Calibri" w:hAnsi="Calibri" w:cs="Calibri"/>
+                <w:color w:val="000000"/>
+                <w:sz w:val="18"/>
+                <w:szCs w:val="18"/>
+                <w:lang w:val="es-AR" w:eastAsia="es-AR"/>
+              </w:rPr>
+              <w:t xml:space="preserve">Si todo es correcto se deberá generar un archivo PDF con los datos </w:t>
+            </w:r>
+            <w:r>
+              <w:rPr>
+                <w:rFonts w:ascii="Calibri" w:hAnsi="Calibri" w:cs="Calibri"/>
+                <w:color w:val="000000"/>
+                <w:sz w:val="18"/>
+                <w:szCs w:val="18"/>
+                <w:lang w:val="es-AR" w:eastAsia="es-AR"/>
+              </w:rPr>
+              <w:t>de la reserva</w:t>
+            </w:r>
+            <w:r>
+              <w:rPr>
+                <w:rFonts w:ascii="Calibri" w:hAnsi="Calibri" w:cs="Calibri"/>
+                <w:color w:val="000000"/>
+                <w:sz w:val="18"/>
+                <w:szCs w:val="18"/>
+                <w:lang w:val="es-AR" w:eastAsia="es-AR"/>
+              </w:rPr>
+              <w:t>. Luego se genera un</w:t>
+            </w:r>
+            <w:r>
+              <w:rPr>
+                <w:rFonts w:ascii="Calibri" w:hAnsi="Calibri" w:cs="Calibri"/>
+                <w:color w:val="000000"/>
+                <w:sz w:val="18"/>
+                <w:szCs w:val="18"/>
+                <w:lang w:val="es-AR" w:eastAsia="es-AR"/>
+              </w:rPr>
+              <w:t xml:space="preserve">a Reserva con dicho PDF, el cliente, el inmueble y el rango de fechas pasado </w:t>
+            </w:r>
+            <w:r>
+              <w:rPr>
+                <w:rFonts w:ascii="Calibri" w:hAnsi="Calibri" w:cs="Calibri"/>
+                <w:color w:val="000000"/>
+                <w:sz w:val="18"/>
+                <w:szCs w:val="18"/>
+                <w:lang w:val="es-AR" w:eastAsia="es-AR"/>
+              </w:rPr>
+              <w:t>y se dará</w:t>
+            </w:r>
+            <w:r>
+              <w:rPr>
+                <w:rFonts w:ascii="Calibri" w:hAnsi="Calibri" w:cs="Calibri"/>
+                <w:color w:val="000000"/>
+                <w:sz w:val="18"/>
+                <w:szCs w:val="18"/>
+                <w:lang w:val="es-AR" w:eastAsia="es-AR"/>
+              </w:rPr>
+              <w:t xml:space="preserve"> de alta en la base de datos. También se deberá enviar un correo al mail del cliente con el archivo PDF como adjunto</w:t>
+            </w:r>
+            <w:r>
+              <w:rPr>
+                <w:rFonts w:ascii="Calibri" w:hAnsi="Calibri" w:cs="Calibri"/>
+                <w:color w:val="000000"/>
+                <w:sz w:val="18"/>
+                <w:szCs w:val="18"/>
+                <w:lang w:val="es-AR" w:eastAsia="es-AR"/>
+              </w:rPr>
+              <w:t xml:space="preserve"> en otro hilo</w:t>
+            </w:r>
+            <w:r>
+              <w:rPr>
+                <w:rFonts w:ascii="Calibri" w:hAnsi="Calibri" w:cs="Calibri"/>
+                <w:color w:val="000000"/>
+                <w:sz w:val="18"/>
+                <w:szCs w:val="18"/>
+                <w:lang w:val="es-AR" w:eastAsia="es-AR"/>
+              </w:rPr>
+              <w:t>.</w:t>
+            </w:r>
+          </w:p>
+          <w:p>
+            <w:pPr>
+              <w:overflowPunct/>
+              <w:autoSpaceDE/>
+              <w:autoSpaceDN/>
+              <w:adjustRightInd/>
+              <w:textAlignment w:val="auto"/>
+              <w:rPr>
+                <w:rFonts w:ascii="Calibri" w:hAnsi="Calibri" w:cs="Calibri"/>
+                <w:color w:val="000000"/>
+                <w:sz w:val="18"/>
+                <w:szCs w:val="18"/>
+                <w:lang w:val="es-AR" w:eastAsia="es-AR"/>
+              </w:rPr>
+            </w:pPr>
+            <w:r>
+              <w:rPr>
+                <w:rFonts w:ascii="Calibri" w:hAnsi="Calibri" w:cs="Calibri"/>
+                <w:color w:val="000000"/>
+                <w:sz w:val="18"/>
+                <w:szCs w:val="18"/>
+                <w:lang w:val="es-AR" w:eastAsia="es-AR"/>
+              </w:rPr>
+              <w:t>Si algo no es correcto se devuelve un error que explique la situación.</w:t>
+            </w:r>
+          </w:p>
+          <w:p>
+            <w:pPr>
+              <w:overflowPunct/>
+              <w:autoSpaceDE/>
+              <w:autoSpaceDN/>
+              <w:adjustRightInd/>
+              <w:textAlignment w:val="auto"/>
+              <w:rPr>
+                <w:rFonts w:ascii="Calibri" w:hAnsi="Calibri" w:cs="Calibri"/>
+                <w:color w:val="000000"/>
+                <w:sz w:val="18"/>
+                <w:szCs w:val="18"/>
+                <w:lang w:val="es-AR" w:eastAsia="es-AR"/>
+              </w:rPr>
+            </w:pPr>
+            <w:r>
+              <w:rPr>
+                <w:rFonts w:ascii="Calibri" w:hAnsi="Calibri" w:cs="Calibri"/>
+                <w:color w:val="000000"/>
+                <w:sz w:val="18"/>
+                <w:szCs w:val="18"/>
+                <w:lang w:val="es-AR" w:eastAsia="es-AR"/>
+              </w:rPr>
+              <w:t xml:space="preserve">Para la baja lógica se debe validar que los campos sean los mismos que en la base de datos, se debe cambiar el estado a BAJA y, por último, se debe persistir. </w:t>
+            </w:r>
+            <w:r>
+              <w:rPr>
+                <w:rFonts w:ascii="Calibri" w:hAnsi="Calibri" w:cs="Calibri"/>
+                <w:color w:val="000000"/>
+                <w:sz w:val="18"/>
+                <w:szCs w:val="18"/>
+                <w:lang w:val="es-AR" w:eastAsia="es-AR"/>
+              </w:rPr>
+              <w:t>Si algo no es correcto se devuelve un error que explique la situación.</w:t>
             </w:r>
           </w:p>
         </w:tc>
@@ -9839,6 +9491,32 @@
               <w:t>Notas</w:t>
             </w:r>
           </w:p>
+          <w:p>
+            <w:pPr>
+              <w:overflowPunct/>
+              <w:autoSpaceDE/>
+              <w:autoSpaceDN/>
+              <w:adjustRightInd/>
+              <w:textAlignment w:val="auto"/>
+              <w:rPr>
+                <w:rFonts w:ascii="Calibri" w:hAnsi="Calibri" w:cs="Calibri"/>
+                <w:color w:val="000000"/>
+                <w:sz w:val="18"/>
+                <w:szCs w:val="18"/>
+                <w:lang w:val="es-AR" w:eastAsia="es-AR"/>
+              </w:rPr>
+            </w:pPr>
+            <w:r>
+              <w:rPr>
+                <w:rFonts w:ascii="Calibri" w:hAnsi="Calibri" w:cs="Calibri"/>
+                <w:color w:val="000000"/>
+                <w:sz w:val="18"/>
+                <w:szCs w:val="18"/>
+                <w:lang w:val="es-AR" w:eastAsia="es-AR"/>
+              </w:rPr>
+              <w:t>La generación del PDF se debe hacer en una clase aparte encargada de esto.</w:t>
+            </w:r>
+          </w:p>
         </w:tc>
       </w:tr>
       <w:tr>
@@ -10114,16 +9792,6 @@
                 <w:lang w:val="es-AR" w:eastAsia="es-AR"/>
               </w:rPr>
             </w:pPr>
-            <w:r>
-              <w:rPr>
-                <w:rFonts w:ascii="Calibri" w:hAnsi="Calibri" w:cs="Calibri"/>
-                <w:color w:val="000000"/>
-                <w:sz w:val="18"/>
-                <w:szCs w:val="18"/>
-                <w:lang w:val="es-AR" w:eastAsia="es-AR"/>
-              </w:rPr>
-              <w:t> 21/10/16</w:t>
-            </w:r>
           </w:p>
         </w:tc>
         <w:tc>
@@ -10155,50 +9823,6 @@
                 <w:lang w:val="es-AR" w:eastAsia="es-AR"/>
               </w:rPr>
             </w:pPr>
-            <w:proofErr w:type="spellStart"/>
-            <w:r>
-              <w:rPr>
-                <w:rFonts w:ascii="Calibri" w:hAnsi="Calibri" w:cs="Calibri"/>
-                <w:color w:val="000000"/>
-                <w:sz w:val="18"/>
-                <w:szCs w:val="18"/>
-                <w:lang w:val="es-AR" w:eastAsia="es-AR"/>
-              </w:rPr>
-              <w:t>Logica</w:t>
-            </w:r>
-            <w:proofErr w:type="spellEnd"/>
-            <w:r>
-              <w:rPr>
-                <w:rFonts w:ascii="Calibri" w:hAnsi="Calibri" w:cs="Calibri"/>
-                <w:color w:val="000000"/>
-                <w:sz w:val="18"/>
-                <w:szCs w:val="18"/>
-                <w:lang w:val="es-AR" w:eastAsia="es-AR"/>
-              </w:rPr>
-              <w:t xml:space="preserve"> de Alta y </w:t>
-            </w:r>
-            <w:proofErr w:type="spellStart"/>
-            <w:r>
-              <w:rPr>
-                <w:rFonts w:ascii="Calibri" w:hAnsi="Calibri" w:cs="Calibri"/>
-                <w:color w:val="000000"/>
-                <w:sz w:val="18"/>
-                <w:szCs w:val="18"/>
-                <w:lang w:val="es-AR" w:eastAsia="es-AR"/>
-              </w:rPr>
-              <w:t>modificacion</w:t>
-            </w:r>
-            <w:proofErr w:type="spellEnd"/>
-            <w:r>
-              <w:rPr>
-                <w:rFonts w:ascii="Calibri" w:hAnsi="Calibri" w:cs="Calibri"/>
-                <w:color w:val="000000"/>
-                <w:sz w:val="18"/>
-                <w:szCs w:val="18"/>
-                <w:lang w:val="es-AR" w:eastAsia="es-AR"/>
-              </w:rPr>
-              <w:t xml:space="preserve">  </w:t>
-            </w:r>
           </w:p>
         </w:tc>
         <w:tc>
@@ -10230,16 +9854,6 @@
                 <w:lang w:val="es-AR" w:eastAsia="es-AR"/>
               </w:rPr>
             </w:pPr>
-            <w:r>
-              <w:rPr>
-                <w:rFonts w:ascii="Calibri" w:hAnsi="Calibri" w:cs="Calibri"/>
-                <w:color w:val="000000"/>
-                <w:sz w:val="18"/>
-                <w:szCs w:val="18"/>
-                <w:lang w:val="es-AR" w:eastAsia="es-AR"/>
-              </w:rPr>
-              <w:t>Baja de un propietario, validar datos</w:t>
-            </w:r>
           </w:p>
         </w:tc>
         <w:tc>
@@ -10271,16 +9885,6 @@
                 <w:lang w:val="es-AR" w:eastAsia="es-AR"/>
               </w:rPr>
             </w:pPr>
-            <w:r>
-              <w:rPr>
-                <w:rFonts w:ascii="Calibri" w:hAnsi="Calibri" w:cs="Calibri"/>
-                <w:color w:val="000000"/>
-                <w:sz w:val="18"/>
-                <w:szCs w:val="18"/>
-                <w:lang w:val="es-AR" w:eastAsia="es-AR"/>
-              </w:rPr>
-              <w:t>Se realizaron los casos de prueba antes de codificar </w:t>
-            </w:r>
           </w:p>
         </w:tc>
       </w:tr>
@@ -10316,16 +9920,6 @@
                 <w:lang w:val="es-AR" w:eastAsia="es-AR"/>
               </w:rPr>
             </w:pPr>
-            <w:r>
-              <w:rPr>
-                <w:rFonts w:ascii="Calibri" w:hAnsi="Calibri" w:cs="Calibri"/>
-                <w:color w:val="000000"/>
-                <w:sz w:val="18"/>
-                <w:szCs w:val="18"/>
-                <w:lang w:val="es-AR" w:eastAsia="es-AR"/>
-              </w:rPr>
-              <w:t>22/10/16</w:t>
-            </w:r>
           </w:p>
         </w:tc>
         <w:tc>
@@ -10357,16 +9951,6 @@
                 <w:lang w:val="es-AR" w:eastAsia="es-AR"/>
               </w:rPr>
             </w:pPr>
-            <w:r>
-              <w:rPr>
-                <w:rFonts w:ascii="Calibri" w:hAnsi="Calibri" w:cs="Calibri"/>
-                <w:color w:val="000000"/>
-                <w:sz w:val="18"/>
-                <w:szCs w:val="18"/>
-                <w:lang w:val="es-AR" w:eastAsia="es-AR"/>
-              </w:rPr>
-              <w:t> Validar datos</w:t>
-            </w:r>
           </w:p>
         </w:tc>
         <w:tc>
@@ -10398,16 +9982,6 @@
                 <w:lang w:val="es-AR" w:eastAsia="es-AR"/>
               </w:rPr>
             </w:pPr>
-            <w:r>
-              <w:rPr>
-                <w:rFonts w:ascii="Calibri" w:hAnsi="Calibri" w:cs="Calibri"/>
-                <w:color w:val="000000"/>
-                <w:sz w:val="18"/>
-                <w:szCs w:val="18"/>
-                <w:lang w:val="es-AR" w:eastAsia="es-AR"/>
-              </w:rPr>
-              <w:t>Baja de un propietario</w:t>
-            </w:r>
           </w:p>
         </w:tc>
         <w:tc>
@@ -10439,16 +10013,6 @@
                 <w:lang w:val="es-AR" w:eastAsia="es-AR"/>
               </w:rPr>
             </w:pPr>
-            <w:r>
-              <w:rPr>
-                <w:rFonts w:ascii="Calibri" w:hAnsi="Calibri" w:cs="Calibri"/>
-                <w:color w:val="000000"/>
-                <w:sz w:val="18"/>
-                <w:szCs w:val="18"/>
-                <w:lang w:val="es-AR" w:eastAsia="es-AR"/>
-              </w:rPr>
-              <w:t> </w:t>
-            </w:r>
           </w:p>
         </w:tc>
       </w:tr>
@@ -10484,16 +10048,6 @@
                 <w:lang w:val="es-AR" w:eastAsia="es-AR"/>
               </w:rPr>
             </w:pPr>
-            <w:r>
-              <w:rPr>
-                <w:rFonts w:ascii="Calibri" w:hAnsi="Calibri" w:cs="Calibri"/>
-                <w:color w:val="000000"/>
-                <w:sz w:val="18"/>
-                <w:szCs w:val="18"/>
-                <w:lang w:val="es-AR" w:eastAsia="es-AR"/>
-              </w:rPr>
-              <w:t> 02/11/16</w:t>
-            </w:r>
           </w:p>
         </w:tc>
         <w:tc>
@@ -10526,16 +10080,6 @@
                 <w:lang w:val="es-AR" w:eastAsia="es-AR"/>
               </w:rPr>
             </w:pPr>
-            <w:r>
-              <w:rPr>
-                <w:rFonts w:ascii="Calibri" w:hAnsi="Calibri" w:cs="Calibri"/>
-                <w:color w:val="000000"/>
-                <w:sz w:val="18"/>
-                <w:szCs w:val="18"/>
-                <w:lang w:val="es-AR" w:eastAsia="es-AR"/>
-              </w:rPr>
-              <w:t>Baja de un propietario</w:t>
-            </w:r>
           </w:p>
         </w:tc>
         <w:tc>
@@ -10567,16 +10111,6 @@
                 <w:lang w:val="es-AR" w:eastAsia="es-AR"/>
               </w:rPr>
             </w:pPr>
-            <w:r>
-              <w:rPr>
-                <w:rFonts w:ascii="Calibri" w:hAnsi="Calibri" w:cs="Calibri"/>
-                <w:color w:val="000000"/>
-                <w:sz w:val="18"/>
-                <w:szCs w:val="18"/>
-                <w:lang w:val="es-AR" w:eastAsia="es-AR"/>
-              </w:rPr>
-              <w:t> </w:t>
-            </w:r>
           </w:p>
         </w:tc>
         <w:tc>
@@ -10608,16 +10142,6 @@
                 <w:lang w:val="es-AR" w:eastAsia="es-AR"/>
               </w:rPr>
             </w:pPr>
-            <w:r>
-              <w:rPr>
-                <w:rFonts w:ascii="Calibri" w:hAnsi="Calibri" w:cs="Calibri"/>
-                <w:color w:val="000000"/>
-                <w:sz w:val="18"/>
-                <w:szCs w:val="18"/>
-                <w:lang w:val="es-AR" w:eastAsia="es-AR"/>
-              </w:rPr>
-              <w:t> </w:t>
-            </w:r>
           </w:p>
         </w:tc>
       </w:tr>
@@ -12693,730 +12217,80 @@
                 <w:szCs w:val="18"/>
                 <w:lang w:val="es-AR" w:eastAsia="es-AR"/>
               </w:rPr>
+              <w:lastRenderedPageBreak/>
               <w:t>Descripción:</w:t>
             </w:r>
           </w:p>
           <w:p>
             <w:pPr>
-              <w:rPr>
-                <w:rFonts w:ascii="Calibri" w:hAnsi="Calibri" w:cs="Calibri"/>
-                <w:color w:val="000000"/>
-                <w:sz w:val="18"/>
-                <w:szCs w:val="18"/>
-                <w:lang w:val="es-AR" w:eastAsia="es-AR"/>
-              </w:rPr>
-            </w:pPr>
-            <w:r>
-              <w:rPr>
-                <w:rFonts w:ascii="Calibri" w:hAnsi="Calibri" w:cs="Calibri"/>
-                <w:color w:val="000000"/>
-                <w:sz w:val="18"/>
-                <w:szCs w:val="18"/>
-                <w:lang w:val="es-AR" w:eastAsia="es-AR"/>
-              </w:rPr>
-              <w:t>Para el alta se recibe de la vista un objeto propietario y se debe validar que:</w:t>
-            </w:r>
-          </w:p>
-          <w:p>
-            <w:pPr>
-              <w:pStyle w:val="Prrafodelista1"/>
-              <w:numPr>
-                <w:ilvl w:val="0"/>
-                <w:numId w:val="3"/>
-              </w:numPr>
-              <w:rPr>
-                <w:rFonts w:ascii="Calibri" w:hAnsi="Calibri" w:cs="Calibri"/>
-                <w:color w:val="000000"/>
-                <w:sz w:val="18"/>
-                <w:szCs w:val="18"/>
-                <w:lang w:eastAsia="es-AR"/>
-              </w:rPr>
-            </w:pPr>
-            <w:r>
-              <w:rPr>
-                <w:rFonts w:ascii="Calibri" w:hAnsi="Calibri" w:cs="Calibri"/>
-                <w:color w:val="000000"/>
-                <w:sz w:val="18"/>
-                <w:szCs w:val="18"/>
-                <w:lang w:eastAsia="es-AR"/>
-              </w:rPr>
-              <w:t xml:space="preserve">Nombre sea un </w:t>
+              <w:overflowPunct/>
+              <w:autoSpaceDE/>
+              <w:autoSpaceDN/>
+              <w:adjustRightInd/>
+              <w:textAlignment w:val="auto"/>
+              <w:rPr>
+                <w:rFonts w:asciiTheme="minorHAnsi" w:hAnsiTheme="minorHAnsi" w:cstheme="minorHAnsi"/>
+                <w:color w:val="000000"/>
+                <w:sz w:val="18"/>
+                <w:szCs w:val="18"/>
+                <w:lang w:val="es-AR" w:eastAsia="es-AR"/>
+              </w:rPr>
+            </w:pPr>
+            <w:r>
+              <w:rPr>
+                <w:rFonts w:ascii="Calibri" w:hAnsi="Calibri" w:cs="Calibri"/>
+                <w:color w:val="000000"/>
+                <w:sz w:val="18"/>
+                <w:szCs w:val="18"/>
+                <w:lang w:val="es-AR" w:eastAsia="es-AR"/>
+              </w:rPr>
+              <w:t>Se recibe un</w:t>
+            </w:r>
+            <w:r>
+              <w:rPr>
+                <w:rFonts w:asciiTheme="minorHAnsi" w:hAnsiTheme="minorHAnsi" w:cstheme="minorHAnsi"/>
+                <w:color w:val="000000"/>
+                <w:sz w:val="18"/>
+                <w:szCs w:val="18"/>
+                <w:lang w:val="es-AR" w:eastAsia="es-AR"/>
+              </w:rPr>
+              <w:t xml:space="preserve"> objeto </w:t>
+            </w:r>
+            <w:r>
+              <w:rPr>
+                <w:rFonts w:asciiTheme="minorHAnsi" w:hAnsiTheme="minorHAnsi" w:cstheme="minorHAnsi"/>
+                <w:color w:val="000000"/>
+                <w:sz w:val="18"/>
+                <w:szCs w:val="18"/>
+                <w:lang w:val="es-AR" w:eastAsia="es-AR"/>
+              </w:rPr>
+              <w:t xml:space="preserve">mail con tres lista de correos de remitentes (Para, CC y CCO), un </w:t>
             </w:r>
             <w:proofErr w:type="spellStart"/>
             <w:r>
               <w:rPr>
-                <w:rFonts w:ascii="Calibri" w:hAnsi="Calibri" w:cs="Calibri"/>
-                <w:color w:val="000000"/>
-                <w:sz w:val="18"/>
-                <w:szCs w:val="18"/>
-                <w:lang w:eastAsia="es-AR"/>
-              </w:rPr>
-              <w:t>string</w:t>
+                <w:rFonts w:asciiTheme="minorHAnsi" w:hAnsiTheme="minorHAnsi" w:cstheme="minorHAnsi"/>
+                <w:color w:val="000000"/>
+                <w:sz w:val="18"/>
+                <w:szCs w:val="18"/>
+                <w:lang w:val="es-AR" w:eastAsia="es-AR"/>
+              </w:rPr>
+              <w:t>String</w:t>
             </w:r>
             <w:proofErr w:type="spellEnd"/>
             <w:r>
               <w:rPr>
-                <w:rFonts w:ascii="Calibri" w:hAnsi="Calibri" w:cs="Calibri"/>
-                <w:color w:val="000000"/>
-                <w:sz w:val="18"/>
-                <w:szCs w:val="18"/>
-                <w:lang w:eastAsia="es-AR"/>
-              </w:rPr>
-              <w:t xml:space="preserve"> de letras con un máximo 30 caracteres.</w:t>
-            </w:r>
-          </w:p>
-          <w:p>
-            <w:pPr>
-              <w:pStyle w:val="Prrafodelista1"/>
-              <w:numPr>
-                <w:ilvl w:val="0"/>
-                <w:numId w:val="3"/>
-              </w:numPr>
-              <w:rPr>
-                <w:rFonts w:ascii="Calibri" w:hAnsi="Calibri" w:cs="Calibri"/>
-                <w:color w:val="000000"/>
-                <w:sz w:val="18"/>
-                <w:szCs w:val="18"/>
-                <w:lang w:eastAsia="es-AR"/>
-              </w:rPr>
-            </w:pPr>
-            <w:r>
-              <w:rPr>
-                <w:rFonts w:ascii="Calibri" w:hAnsi="Calibri" w:cs="Calibri"/>
-                <w:color w:val="000000"/>
-                <w:sz w:val="18"/>
-                <w:szCs w:val="18"/>
-                <w:lang w:eastAsia="es-AR"/>
-              </w:rPr>
-              <w:t xml:space="preserve">Apellido sea un </w:t>
-            </w:r>
-            <w:proofErr w:type="spellStart"/>
-            <w:r>
-              <w:rPr>
-                <w:rFonts w:ascii="Calibri" w:hAnsi="Calibri" w:cs="Calibri"/>
-                <w:color w:val="000000"/>
-                <w:sz w:val="18"/>
-                <w:szCs w:val="18"/>
-                <w:lang w:eastAsia="es-AR"/>
-              </w:rPr>
-              <w:t>string</w:t>
-            </w:r>
-            <w:proofErr w:type="spellEnd"/>
-            <w:r>
-              <w:rPr>
-                <w:rFonts w:ascii="Calibri" w:hAnsi="Calibri" w:cs="Calibri"/>
-                <w:color w:val="000000"/>
-                <w:sz w:val="18"/>
-                <w:szCs w:val="18"/>
-                <w:lang w:eastAsia="es-AR"/>
-              </w:rPr>
-              <w:t xml:space="preserve"> de letras con un máximo 30 caracteres.</w:t>
-            </w:r>
-          </w:p>
-          <w:p>
-            <w:pPr>
-              <w:pStyle w:val="Prrafodelista1"/>
-              <w:numPr>
-                <w:ilvl w:val="0"/>
-                <w:numId w:val="3"/>
-              </w:numPr>
-              <w:rPr>
-                <w:rFonts w:ascii="Calibri" w:hAnsi="Calibri" w:cs="Calibri"/>
-                <w:color w:val="000000"/>
-                <w:sz w:val="18"/>
-                <w:szCs w:val="18"/>
-                <w:lang w:eastAsia="es-AR"/>
-              </w:rPr>
-            </w:pPr>
-            <w:r>
-              <w:rPr>
-                <w:rFonts w:ascii="Calibri" w:hAnsi="Calibri" w:cs="Calibri"/>
-                <w:color w:val="000000"/>
-                <w:sz w:val="18"/>
-                <w:szCs w:val="18"/>
-                <w:lang w:eastAsia="es-AR"/>
-              </w:rPr>
-              <w:t>Tipo de documento sea uno de los tipos definidos.</w:t>
-            </w:r>
-          </w:p>
-          <w:p>
-            <w:pPr>
-              <w:pStyle w:val="Prrafodelista1"/>
-              <w:numPr>
-                <w:ilvl w:val="0"/>
-                <w:numId w:val="3"/>
-              </w:numPr>
-              <w:rPr>
-                <w:rFonts w:ascii="Calibri" w:hAnsi="Calibri" w:cs="Calibri"/>
-                <w:color w:val="000000"/>
-                <w:sz w:val="18"/>
-                <w:szCs w:val="18"/>
-                <w:lang w:eastAsia="es-AR"/>
-              </w:rPr>
-            </w:pPr>
-            <w:r>
-              <w:rPr>
-                <w:rFonts w:ascii="Calibri" w:hAnsi="Calibri" w:cs="Calibri"/>
-                <w:color w:val="000000"/>
-                <w:sz w:val="18"/>
-                <w:szCs w:val="18"/>
-                <w:lang w:eastAsia="es-AR"/>
-              </w:rPr>
-              <w:t>Número de documento sea numérico y corresponda con el tipo de documento.</w:t>
-            </w:r>
-          </w:p>
-          <w:p>
-            <w:pPr>
-              <w:pStyle w:val="Prrafodelista1"/>
-              <w:numPr>
-                <w:ilvl w:val="0"/>
-                <w:numId w:val="3"/>
-              </w:numPr>
-              <w:rPr>
-                <w:rFonts w:ascii="Calibri" w:hAnsi="Calibri" w:cs="Calibri"/>
-                <w:color w:val="000000"/>
-                <w:sz w:val="18"/>
-                <w:szCs w:val="18"/>
-                <w:lang w:eastAsia="es-AR"/>
-              </w:rPr>
-            </w:pPr>
-            <w:r>
-              <w:rPr>
-                <w:rFonts w:ascii="Calibri" w:hAnsi="Calibri" w:cs="Calibri"/>
-                <w:color w:val="000000"/>
-                <w:sz w:val="18"/>
-                <w:szCs w:val="18"/>
-                <w:lang w:eastAsia="es-AR"/>
-              </w:rPr>
-              <w:t>Dirección:</w:t>
-            </w:r>
-          </w:p>
-          <w:p>
-            <w:pPr>
-              <w:pStyle w:val="Prrafodelista1"/>
-              <w:numPr>
-                <w:ilvl w:val="1"/>
-                <w:numId w:val="3"/>
-              </w:numPr>
-              <w:rPr>
-                <w:rFonts w:ascii="Calibri" w:hAnsi="Calibri" w:cs="Calibri"/>
-                <w:color w:val="000000"/>
-                <w:sz w:val="18"/>
-                <w:szCs w:val="18"/>
-                <w:lang w:eastAsia="es-AR"/>
-              </w:rPr>
-            </w:pPr>
-            <w:r>
-              <w:rPr>
-                <w:rFonts w:ascii="Calibri" w:hAnsi="Calibri" w:cs="Calibri"/>
-                <w:color w:val="000000"/>
-                <w:sz w:val="18"/>
-                <w:szCs w:val="18"/>
-                <w:lang w:eastAsia="es-AR"/>
-              </w:rPr>
-              <w:t xml:space="preserve">Calle sea un </w:t>
-            </w:r>
-            <w:proofErr w:type="spellStart"/>
-            <w:r>
-              <w:rPr>
-                <w:rFonts w:ascii="Calibri" w:hAnsi="Calibri" w:cs="Calibri"/>
-                <w:color w:val="000000"/>
-                <w:sz w:val="18"/>
-                <w:szCs w:val="18"/>
-                <w:lang w:eastAsia="es-AR"/>
-              </w:rPr>
-              <w:t>string</w:t>
-            </w:r>
-            <w:proofErr w:type="spellEnd"/>
-            <w:r>
-              <w:rPr>
-                <w:rFonts w:ascii="Calibri" w:hAnsi="Calibri" w:cs="Calibri"/>
-                <w:color w:val="000000"/>
-                <w:sz w:val="18"/>
-                <w:szCs w:val="18"/>
-                <w:lang w:eastAsia="es-AR"/>
-              </w:rPr>
-              <w:t xml:space="preserve"> de como máximo 30 caracteres alfanuméricos.</w:t>
-            </w:r>
-          </w:p>
-          <w:p>
-            <w:pPr>
-              <w:pStyle w:val="Prrafodelista1"/>
-              <w:numPr>
-                <w:ilvl w:val="1"/>
-                <w:numId w:val="3"/>
-              </w:numPr>
-              <w:rPr>
-                <w:rFonts w:ascii="Calibri" w:hAnsi="Calibri" w:cs="Calibri"/>
-                <w:color w:val="000000"/>
-                <w:sz w:val="18"/>
-                <w:szCs w:val="18"/>
-                <w:lang w:eastAsia="es-AR"/>
-              </w:rPr>
-            </w:pPr>
-            <w:r>
-              <w:rPr>
-                <w:rFonts w:ascii="Calibri" w:hAnsi="Calibri" w:cs="Calibri"/>
-                <w:color w:val="000000"/>
-                <w:sz w:val="18"/>
-                <w:szCs w:val="18"/>
-                <w:lang w:eastAsia="es-AR"/>
-              </w:rPr>
-              <w:t xml:space="preserve">Número sea </w:t>
-            </w:r>
-            <w:proofErr w:type="spellStart"/>
-            <w:r>
-              <w:rPr>
-                <w:rFonts w:ascii="Calibri" w:hAnsi="Calibri" w:cs="Calibri"/>
-                <w:color w:val="000000"/>
-                <w:sz w:val="18"/>
-                <w:szCs w:val="18"/>
-                <w:lang w:eastAsia="es-AR"/>
-              </w:rPr>
-              <w:t>String</w:t>
-            </w:r>
-            <w:proofErr w:type="spellEnd"/>
-            <w:r>
-              <w:rPr>
-                <w:rFonts w:ascii="Calibri" w:hAnsi="Calibri" w:cs="Calibri"/>
-                <w:color w:val="000000"/>
-                <w:sz w:val="18"/>
-                <w:szCs w:val="18"/>
-                <w:lang w:eastAsia="es-AR"/>
-              </w:rPr>
-              <w:t xml:space="preserve"> de como máximo 10 caracteres.</w:t>
-            </w:r>
-          </w:p>
-          <w:p>
-            <w:pPr>
-              <w:pStyle w:val="Prrafodelista1"/>
-              <w:numPr>
-                <w:ilvl w:val="1"/>
-                <w:numId w:val="3"/>
-              </w:numPr>
-              <w:rPr>
-                <w:rFonts w:ascii="Calibri" w:hAnsi="Calibri" w:cs="Calibri"/>
-                <w:color w:val="000000"/>
-                <w:sz w:val="18"/>
-                <w:szCs w:val="18"/>
-                <w:lang w:eastAsia="es-AR"/>
-              </w:rPr>
-            </w:pPr>
-            <w:r>
-              <w:rPr>
-                <w:rFonts w:ascii="Calibri" w:hAnsi="Calibri" w:cs="Calibri"/>
-                <w:color w:val="000000"/>
-                <w:sz w:val="18"/>
-                <w:szCs w:val="18"/>
-                <w:lang w:eastAsia="es-AR"/>
-              </w:rPr>
-              <w:t xml:space="preserve">Piso sea </w:t>
-            </w:r>
-            <w:proofErr w:type="spellStart"/>
-            <w:r>
-              <w:rPr>
-                <w:rFonts w:ascii="Calibri" w:hAnsi="Calibri" w:cs="Calibri"/>
-                <w:color w:val="000000"/>
-                <w:sz w:val="18"/>
-                <w:szCs w:val="18"/>
-                <w:lang w:eastAsia="es-AR"/>
-              </w:rPr>
-              <w:t>String</w:t>
-            </w:r>
-            <w:proofErr w:type="spellEnd"/>
-            <w:r>
-              <w:rPr>
-                <w:rFonts w:ascii="Calibri" w:hAnsi="Calibri" w:cs="Calibri"/>
-                <w:color w:val="000000"/>
-                <w:sz w:val="18"/>
-                <w:szCs w:val="18"/>
-                <w:lang w:eastAsia="es-AR"/>
-              </w:rPr>
-              <w:t xml:space="preserve"> de como máximo 10 caracteres.</w:t>
-            </w:r>
-          </w:p>
-          <w:p>
-            <w:pPr>
-              <w:pStyle w:val="Prrafodelista1"/>
-              <w:numPr>
-                <w:ilvl w:val="1"/>
-                <w:numId w:val="3"/>
-              </w:numPr>
-              <w:rPr>
-                <w:rFonts w:ascii="Calibri" w:hAnsi="Calibri" w:cs="Calibri"/>
-                <w:color w:val="000000"/>
-                <w:sz w:val="18"/>
-                <w:szCs w:val="18"/>
-                <w:lang w:eastAsia="es-AR"/>
-              </w:rPr>
-            </w:pPr>
-            <w:r>
-              <w:rPr>
-                <w:rFonts w:ascii="Calibri" w:hAnsi="Calibri" w:cs="Calibri"/>
-                <w:color w:val="000000"/>
-                <w:sz w:val="18"/>
-                <w:szCs w:val="18"/>
-                <w:lang w:eastAsia="es-AR"/>
-              </w:rPr>
-              <w:t xml:space="preserve">Departamento sea un </w:t>
-            </w:r>
-            <w:proofErr w:type="spellStart"/>
-            <w:r>
-              <w:rPr>
-                <w:rFonts w:ascii="Calibri" w:hAnsi="Calibri" w:cs="Calibri"/>
-                <w:color w:val="000000"/>
-                <w:sz w:val="18"/>
-                <w:szCs w:val="18"/>
-                <w:lang w:eastAsia="es-AR"/>
-              </w:rPr>
-              <w:t>string</w:t>
-            </w:r>
-            <w:proofErr w:type="spellEnd"/>
-            <w:r>
-              <w:rPr>
-                <w:rFonts w:ascii="Calibri" w:hAnsi="Calibri" w:cs="Calibri"/>
-                <w:color w:val="000000"/>
-                <w:sz w:val="18"/>
-                <w:szCs w:val="18"/>
-                <w:lang w:eastAsia="es-AR"/>
-              </w:rPr>
-              <w:t xml:space="preserve"> de como máximo 10 caracteres.</w:t>
-            </w:r>
-          </w:p>
-          <w:p>
-            <w:pPr>
-              <w:pStyle w:val="Prrafodelista1"/>
-              <w:numPr>
-                <w:ilvl w:val="1"/>
-                <w:numId w:val="3"/>
-              </w:numPr>
-              <w:rPr>
-                <w:rFonts w:ascii="Calibri" w:hAnsi="Calibri" w:cs="Calibri"/>
-                <w:color w:val="000000"/>
-                <w:sz w:val="18"/>
-                <w:szCs w:val="18"/>
-                <w:lang w:eastAsia="es-AR"/>
-              </w:rPr>
-            </w:pPr>
-            <w:r>
-              <w:rPr>
-                <w:rFonts w:ascii="Calibri" w:hAnsi="Calibri" w:cs="Calibri"/>
-                <w:color w:val="000000"/>
-                <w:sz w:val="18"/>
-                <w:szCs w:val="18"/>
-                <w:lang w:eastAsia="es-AR"/>
-              </w:rPr>
-              <w:t xml:space="preserve">Localidad sea un </w:t>
-            </w:r>
-            <w:proofErr w:type="spellStart"/>
-            <w:r>
-              <w:rPr>
-                <w:rFonts w:ascii="Calibri" w:hAnsi="Calibri" w:cs="Calibri"/>
-                <w:color w:val="000000"/>
-                <w:sz w:val="18"/>
-                <w:szCs w:val="18"/>
-                <w:lang w:eastAsia="es-AR"/>
-              </w:rPr>
-              <w:t>string</w:t>
-            </w:r>
-            <w:proofErr w:type="spellEnd"/>
-            <w:r>
-              <w:rPr>
-                <w:rFonts w:ascii="Calibri" w:hAnsi="Calibri" w:cs="Calibri"/>
-                <w:color w:val="000000"/>
-                <w:sz w:val="18"/>
-                <w:szCs w:val="18"/>
-                <w:lang w:eastAsia="es-AR"/>
-              </w:rPr>
-              <w:t xml:space="preserve"> de como máximo 30 caracteres.</w:t>
-            </w:r>
-          </w:p>
-          <w:p>
-            <w:pPr>
-              <w:pStyle w:val="Prrafodelista1"/>
-              <w:numPr>
-                <w:ilvl w:val="1"/>
-                <w:numId w:val="3"/>
-              </w:numPr>
-              <w:rPr>
-                <w:rFonts w:ascii="Calibri" w:hAnsi="Calibri" w:cs="Calibri"/>
-                <w:color w:val="000000"/>
-                <w:sz w:val="18"/>
-                <w:szCs w:val="18"/>
-                <w:lang w:eastAsia="es-AR"/>
-              </w:rPr>
-            </w:pPr>
-            <w:r>
-              <w:rPr>
-                <w:rFonts w:ascii="Calibri" w:hAnsi="Calibri" w:cs="Calibri"/>
-                <w:color w:val="000000"/>
-                <w:sz w:val="18"/>
-                <w:szCs w:val="18"/>
-                <w:lang w:eastAsia="es-AR"/>
-              </w:rPr>
-              <w:t xml:space="preserve">Provincia sea un </w:t>
-            </w:r>
-            <w:proofErr w:type="spellStart"/>
-            <w:r>
-              <w:rPr>
-                <w:rFonts w:ascii="Calibri" w:hAnsi="Calibri" w:cs="Calibri"/>
-                <w:color w:val="000000"/>
-                <w:sz w:val="18"/>
-                <w:szCs w:val="18"/>
-                <w:lang w:eastAsia="es-AR"/>
-              </w:rPr>
-              <w:t>string</w:t>
-            </w:r>
-            <w:proofErr w:type="spellEnd"/>
-            <w:r>
-              <w:rPr>
-                <w:rFonts w:ascii="Calibri" w:hAnsi="Calibri" w:cs="Calibri"/>
-                <w:color w:val="000000"/>
-                <w:sz w:val="18"/>
-                <w:szCs w:val="18"/>
-                <w:lang w:eastAsia="es-AR"/>
-              </w:rPr>
-              <w:t xml:space="preserve"> de como máximo 30 caracteres.</w:t>
-            </w:r>
-          </w:p>
-          <w:p>
-            <w:pPr>
-              <w:pStyle w:val="Prrafodelista1"/>
-              <w:numPr>
-                <w:ilvl w:val="0"/>
-                <w:numId w:val="3"/>
-              </w:numPr>
-              <w:rPr>
-                <w:rFonts w:ascii="Calibri" w:hAnsi="Calibri" w:cs="Calibri"/>
-                <w:color w:val="000000"/>
-                <w:sz w:val="18"/>
-                <w:szCs w:val="18"/>
-                <w:lang w:eastAsia="es-AR"/>
-              </w:rPr>
-            </w:pPr>
-            <w:r>
-              <w:rPr>
-                <w:rFonts w:ascii="Calibri" w:hAnsi="Calibri" w:cs="Calibri"/>
-                <w:color w:val="000000"/>
-                <w:sz w:val="18"/>
-                <w:szCs w:val="18"/>
-                <w:lang w:eastAsia="es-AR"/>
-              </w:rPr>
-              <w:t xml:space="preserve">Teléfono sea un </w:t>
-            </w:r>
-            <w:proofErr w:type="spellStart"/>
-            <w:r>
-              <w:rPr>
-                <w:rFonts w:ascii="Calibri" w:hAnsi="Calibri" w:cs="Calibri"/>
-                <w:color w:val="000000"/>
-                <w:sz w:val="18"/>
-                <w:szCs w:val="18"/>
-                <w:lang w:eastAsia="es-AR"/>
-              </w:rPr>
-              <w:t>String</w:t>
-            </w:r>
-            <w:proofErr w:type="spellEnd"/>
-            <w:r>
-              <w:rPr>
-                <w:rFonts w:ascii="Calibri" w:hAnsi="Calibri" w:cs="Calibri"/>
-                <w:color w:val="000000"/>
-                <w:sz w:val="18"/>
-                <w:szCs w:val="18"/>
-                <w:lang w:eastAsia="es-AR"/>
-              </w:rPr>
-              <w:t xml:space="preserve"> de como máximo 10 caracteres.</w:t>
-            </w:r>
-          </w:p>
-          <w:p>
-            <w:pPr>
-              <w:pStyle w:val="Prrafodelista1"/>
-              <w:numPr>
-                <w:ilvl w:val="0"/>
-                <w:numId w:val="3"/>
-              </w:numPr>
-              <w:rPr>
-                <w:rFonts w:ascii="Calibri" w:hAnsi="Calibri" w:cs="Calibri"/>
-                <w:color w:val="000000"/>
-                <w:sz w:val="18"/>
-                <w:szCs w:val="18"/>
-                <w:lang w:eastAsia="es-AR"/>
-              </w:rPr>
-            </w:pPr>
-            <w:r>
-              <w:rPr>
-                <w:rFonts w:ascii="Calibri" w:hAnsi="Calibri" w:cs="Calibri"/>
-                <w:color w:val="000000"/>
-                <w:sz w:val="18"/>
-                <w:szCs w:val="18"/>
-                <w:lang w:eastAsia="es-AR"/>
-              </w:rPr>
-              <w:t xml:space="preserve">Email sea un </w:t>
-            </w:r>
-            <w:proofErr w:type="spellStart"/>
-            <w:r>
-              <w:rPr>
-                <w:rFonts w:ascii="Calibri" w:hAnsi="Calibri" w:cs="Calibri"/>
-                <w:color w:val="000000"/>
-                <w:sz w:val="18"/>
-                <w:szCs w:val="18"/>
-                <w:lang w:eastAsia="es-AR"/>
-              </w:rPr>
-              <w:t>string</w:t>
-            </w:r>
-            <w:proofErr w:type="spellEnd"/>
-            <w:r>
-              <w:rPr>
-                <w:rFonts w:ascii="Calibri" w:hAnsi="Calibri" w:cs="Calibri"/>
-                <w:color w:val="000000"/>
-                <w:sz w:val="18"/>
-                <w:szCs w:val="18"/>
-                <w:lang w:eastAsia="es-AR"/>
-              </w:rPr>
-              <w:t xml:space="preserve"> con formato de correo.</w:t>
-            </w:r>
-          </w:p>
-          <w:p>
-            <w:pPr>
-              <w:rPr>
-                <w:rFonts w:ascii="Calibri" w:hAnsi="Calibri" w:cs="Calibri"/>
-                <w:color w:val="000000"/>
-                <w:sz w:val="18"/>
-                <w:szCs w:val="18"/>
-                <w:lang w:eastAsia="es-AR"/>
-              </w:rPr>
-            </w:pPr>
-            <w:r>
-              <w:rPr>
-                <w:rFonts w:ascii="Calibri" w:hAnsi="Calibri" w:cs="Calibri"/>
-                <w:color w:val="000000"/>
-                <w:sz w:val="18"/>
-                <w:szCs w:val="18"/>
-                <w:lang w:eastAsia="es-AR"/>
-              </w:rPr>
-              <w:t>Los siguientes datos son obligatorios: nombre, apellido, tipo, número de documento, calle, número, localidad, provincia, teléfono.</w:t>
-            </w:r>
-          </w:p>
-          <w:p>
-            <w:pPr>
-              <w:rPr>
-                <w:rFonts w:ascii="Calibri" w:hAnsi="Calibri" w:cs="Calibri"/>
-                <w:color w:val="000000"/>
-                <w:sz w:val="18"/>
-                <w:szCs w:val="18"/>
-                <w:lang w:eastAsia="es-AR"/>
-              </w:rPr>
-            </w:pPr>
-            <w:r>
-              <w:rPr>
-                <w:rFonts w:ascii="Calibri" w:hAnsi="Calibri" w:cs="Calibri"/>
-                <w:color w:val="000000"/>
-                <w:sz w:val="18"/>
-                <w:szCs w:val="18"/>
-                <w:lang w:eastAsia="es-AR"/>
-              </w:rPr>
-              <w:t>Si todo es correcto se da de alta al propietario en la base de datos, si no se devuelve una excepción</w:t>
-            </w:r>
-          </w:p>
-          <w:p>
-            <w:pPr>
-              <w:overflowPunct/>
-              <w:autoSpaceDE/>
-              <w:autoSpaceDN/>
-              <w:adjustRightInd/>
-              <w:textAlignment w:val="auto"/>
-              <w:rPr>
-                <w:rFonts w:ascii="Calibri" w:hAnsi="Calibri" w:cs="Calibri"/>
-                <w:color w:val="000000"/>
-                <w:sz w:val="18"/>
-                <w:szCs w:val="18"/>
-                <w:lang w:val="es-AR" w:eastAsia="es-AR"/>
-              </w:rPr>
-            </w:pPr>
-            <w:r>
-              <w:rPr>
-                <w:rFonts w:ascii="Calibri" w:hAnsi="Calibri" w:cs="Calibri"/>
-                <w:color w:val="000000"/>
-                <w:sz w:val="18"/>
-                <w:szCs w:val="18"/>
-                <w:lang w:val="es-AR" w:eastAsia="es-AR"/>
-              </w:rPr>
-              <w:t>Para la modificación se permitirá cambiar cualquier campo, se deberán realizar las mismas validaciones y si todo es correcto se deberá modificar el propietario en la base de datos. Si algo no es correcto se deberá devolver una excepción.</w:t>
-            </w:r>
-          </w:p>
-          <w:p>
-            <w:pPr>
-              <w:rPr>
-                <w:rFonts w:ascii="Calibri" w:hAnsi="Calibri" w:cs="Calibri"/>
-                <w:color w:val="000000"/>
-                <w:sz w:val="18"/>
-                <w:szCs w:val="18"/>
-                <w:lang w:val="es-AR" w:eastAsia="es-AR"/>
-              </w:rPr>
-            </w:pPr>
-          </w:p>
-          <w:p>
-            <w:pPr>
-              <w:rPr>
-                <w:rFonts w:ascii="Calibri" w:hAnsi="Calibri" w:cs="Calibri"/>
-                <w:color w:val="000000"/>
-                <w:sz w:val="18"/>
-                <w:szCs w:val="18"/>
-                <w:lang w:val="es-AR" w:eastAsia="es-AR"/>
-              </w:rPr>
-            </w:pPr>
-            <w:r>
-              <w:rPr>
-                <w:rFonts w:ascii="Calibri" w:hAnsi="Calibri" w:cs="Calibri"/>
-                <w:color w:val="000000"/>
-                <w:sz w:val="18"/>
-                <w:szCs w:val="18"/>
-                <w:lang w:val="es-AR" w:eastAsia="es-AR"/>
-              </w:rPr>
-              <w:t xml:space="preserve">Para la baja, no se deben tener consideraciones </w:t>
-            </w:r>
-            <w:r>
-              <w:rPr>
-                <w:rFonts w:ascii="Calibri" w:hAnsi="Calibri" w:cs="Calibri"/>
-                <w:color w:val="000000"/>
-                <w:sz w:val="18"/>
-                <w:szCs w:val="18"/>
-                <w:lang w:val="es-AR" w:eastAsia="es-AR"/>
-              </w:rPr>
-              <w:t>especiales y se debe realizar una</w:t>
-            </w:r>
-            <w:r>
-              <w:rPr>
-                <w:rFonts w:ascii="Calibri" w:hAnsi="Calibri" w:cs="Calibri"/>
-                <w:color w:val="000000"/>
-                <w:sz w:val="18"/>
-                <w:szCs w:val="18"/>
-                <w:lang w:val="es-AR" w:eastAsia="es-AR"/>
-              </w:rPr>
-              <w:t xml:space="preserve"> baja</w:t>
-            </w:r>
-            <w:r>
-              <w:rPr>
-                <w:rFonts w:ascii="Calibri" w:hAnsi="Calibri" w:cs="Calibri"/>
-                <w:color w:val="000000"/>
-                <w:sz w:val="18"/>
-                <w:szCs w:val="18"/>
-                <w:lang w:val="es-AR" w:eastAsia="es-AR"/>
-              </w:rPr>
-              <w:t xml:space="preserve"> lógica</w:t>
-            </w:r>
-            <w:r>
-              <w:rPr>
-                <w:rFonts w:ascii="Calibri" w:hAnsi="Calibri" w:cs="Calibri"/>
-                <w:color w:val="000000"/>
-                <w:sz w:val="18"/>
-                <w:szCs w:val="18"/>
-                <w:lang w:val="es-AR" w:eastAsia="es-AR"/>
-              </w:rPr>
-              <w:t xml:space="preserve"> del propietario</w:t>
-            </w:r>
-            <w:r>
-              <w:rPr>
-                <w:rFonts w:ascii="Calibri" w:hAnsi="Calibri" w:cs="Calibri"/>
+                <w:rFonts w:asciiTheme="minorHAnsi" w:hAnsiTheme="minorHAnsi" w:cstheme="minorHAnsi"/>
+                <w:color w:val="000000"/>
+                <w:sz w:val="18"/>
+                <w:szCs w:val="18"/>
+                <w:lang w:val="es-AR" w:eastAsia="es-AR"/>
+              </w:rPr>
+              <w:t xml:space="preserve"> de asunto y una lista de objetos Archivo para adjuntar</w:t>
+            </w:r>
+            <w:r>
+              <w:rPr>
+                <w:rFonts w:asciiTheme="minorHAnsi" w:hAnsiTheme="minorHAnsi" w:cstheme="minorHAnsi"/>
                 <w:color w:val="000000"/>
                 <w:sz w:val="18"/>
                 <w:szCs w:val="18"/>
@@ -13427,69 +12301,49 @@
           </w:p>
           <w:p>
             <w:pPr>
-              <w:rPr>
-                <w:rFonts w:ascii="Calibri" w:hAnsi="Calibri" w:cs="Calibri"/>
-                <w:color w:val="000000"/>
-                <w:sz w:val="18"/>
-                <w:szCs w:val="18"/>
-                <w:lang w:eastAsia="es-AR"/>
-              </w:rPr>
-            </w:pPr>
-            <w:r>
-              <w:rPr>
-                <w:rFonts w:ascii="Calibri" w:hAnsi="Calibri" w:cs="Calibri"/>
-                <w:color w:val="000000"/>
-                <w:sz w:val="18"/>
-                <w:szCs w:val="18"/>
-                <w:lang w:val="es-AR" w:eastAsia="es-AR"/>
-              </w:rPr>
-              <w:t xml:space="preserve">Se debe implementar un método que permita obtener todos los propietarios </w:t>
-            </w:r>
-            <w:r>
-              <w:rPr>
-                <w:rFonts w:ascii="Calibri" w:hAnsi="Calibri" w:cs="Calibri"/>
-                <w:color w:val="000000"/>
-                <w:sz w:val="18"/>
-                <w:szCs w:val="18"/>
-                <w:lang w:val="es-AR" w:eastAsia="es-AR"/>
-              </w:rPr>
-              <w:t>de</w:t>
-            </w:r>
-            <w:r>
-              <w:rPr>
-                <w:rFonts w:ascii="Calibri" w:hAnsi="Calibri" w:cs="Calibri"/>
-                <w:color w:val="000000"/>
-                <w:sz w:val="18"/>
-                <w:szCs w:val="18"/>
-                <w:lang w:val="es-AR" w:eastAsia="es-AR"/>
-              </w:rPr>
-              <w:t xml:space="preserve"> la base de datos.</w:t>
-            </w:r>
-          </w:p>
-          <w:p>
-            <w:pPr>
-              <w:overflowPunct/>
-              <w:autoSpaceDE/>
-              <w:autoSpaceDN/>
-              <w:adjustRightInd/>
-              <w:textAlignment w:val="auto"/>
-              <w:rPr>
-                <w:rFonts w:ascii="Calibri" w:hAnsi="Calibri" w:cs="Calibri"/>
-                <w:color w:val="000000"/>
-                <w:sz w:val="18"/>
-                <w:szCs w:val="18"/>
-                <w:lang w:eastAsia="es-AR"/>
-              </w:rPr>
-            </w:pPr>
-            <w:r>
-              <w:rPr>
-                <w:rFonts w:ascii="Calibri" w:hAnsi="Calibri" w:cs="Calibri"/>
-                <w:color w:val="000000"/>
-                <w:sz w:val="18"/>
-                <w:szCs w:val="18"/>
-                <w:lang w:eastAsia="es-AR"/>
-              </w:rPr>
-              <w:t>Debe implementarse métodos para la validación de los campos, pero éstos deben ser privados.</w:t>
+              <w:overflowPunct/>
+              <w:autoSpaceDE/>
+              <w:autoSpaceDN/>
+              <w:adjustRightInd/>
+              <w:textAlignment w:val="auto"/>
+              <w:rPr>
+                <w:rFonts w:ascii="Calibri" w:hAnsi="Calibri" w:cs="Calibri"/>
+                <w:color w:val="000000"/>
+                <w:sz w:val="18"/>
+                <w:szCs w:val="18"/>
+                <w:lang w:val="es-AR" w:eastAsia="es-AR"/>
+              </w:rPr>
+            </w:pPr>
+            <w:r>
+              <w:rPr>
+                <w:rFonts w:asciiTheme="minorHAnsi" w:hAnsiTheme="minorHAnsi" w:cstheme="minorHAnsi"/>
+                <w:color w:val="000000"/>
+                <w:sz w:val="18"/>
+                <w:szCs w:val="18"/>
+                <w:lang w:val="es-AR" w:eastAsia="es-AR"/>
+              </w:rPr>
+              <w:t>La clase debe armar con estos datos un correo y lo debe enviar a través del servidor de correo y la cuenta del cliente. (</w:t>
+            </w:r>
+            <w:hyperlink r:id="rId8" w:history="1">
+              <w:r>
+                <w:rPr>
+                  <w:rStyle w:val="Hipervnculo"/>
+                  <w:rFonts w:asciiTheme="minorHAnsi" w:hAnsiTheme="minorHAnsi" w:cstheme="minorHAnsi"/>
+                  <w:sz w:val="18"/>
+                  <w:szCs w:val="18"/>
+                </w:rPr>
+                <w:t>olimpoagilinmobiliaria2016@gmail.com</w:t>
+              </w:r>
+            </w:hyperlink>
+            <w:r>
+              <w:rPr>
+                <w:rFonts w:asciiTheme="minorHAnsi" w:hAnsiTheme="minorHAnsi" w:cstheme="minorHAnsi"/>
+                <w:color w:val="000000"/>
+                <w:sz w:val="18"/>
+                <w:szCs w:val="18"/>
+                <w:lang w:val="es-AR" w:eastAsia="es-AR"/>
+              </w:rPr>
+              <w:t>)</w:t>
             </w:r>
           </w:p>
         </w:tc>
@@ -14075,16 +12929,6 @@
                 <w:lang w:val="es-AR" w:eastAsia="es-AR"/>
               </w:rPr>
             </w:pPr>
-            <w:r>
-              <w:rPr>
-                <w:rFonts w:ascii="Calibri" w:hAnsi="Calibri" w:cs="Calibri"/>
-                <w:color w:val="000000"/>
-                <w:sz w:val="18"/>
-                <w:szCs w:val="18"/>
-                <w:lang w:val="es-AR" w:eastAsia="es-AR"/>
-              </w:rPr>
-              <w:t> 21/10/16</w:t>
-            </w:r>
           </w:p>
         </w:tc>
         <w:tc>
@@ -14116,50 +12960,6 @@
                 <w:lang w:val="es-AR" w:eastAsia="es-AR"/>
               </w:rPr>
             </w:pPr>
-            <w:proofErr w:type="spellStart"/>
-            <w:r>
-              <w:rPr>
-                <w:rFonts w:ascii="Calibri" w:hAnsi="Calibri" w:cs="Calibri"/>
-                <w:color w:val="000000"/>
-                <w:sz w:val="18"/>
-                <w:szCs w:val="18"/>
-                <w:lang w:val="es-AR" w:eastAsia="es-AR"/>
-              </w:rPr>
-              <w:t>Logica</w:t>
-            </w:r>
-            <w:proofErr w:type="spellEnd"/>
-            <w:r>
-              <w:rPr>
-                <w:rFonts w:ascii="Calibri" w:hAnsi="Calibri" w:cs="Calibri"/>
-                <w:color w:val="000000"/>
-                <w:sz w:val="18"/>
-                <w:szCs w:val="18"/>
-                <w:lang w:val="es-AR" w:eastAsia="es-AR"/>
-              </w:rPr>
-              <w:t xml:space="preserve"> de Alta y </w:t>
-            </w:r>
-            <w:proofErr w:type="spellStart"/>
-            <w:r>
-              <w:rPr>
-                <w:rFonts w:ascii="Calibri" w:hAnsi="Calibri" w:cs="Calibri"/>
-                <w:color w:val="000000"/>
-                <w:sz w:val="18"/>
-                <w:szCs w:val="18"/>
-                <w:lang w:val="es-AR" w:eastAsia="es-AR"/>
-              </w:rPr>
-              <w:t>modificacion</w:t>
-            </w:r>
-            <w:proofErr w:type="spellEnd"/>
-            <w:r>
-              <w:rPr>
-                <w:rFonts w:ascii="Calibri" w:hAnsi="Calibri" w:cs="Calibri"/>
-                <w:color w:val="000000"/>
-                <w:sz w:val="18"/>
-                <w:szCs w:val="18"/>
-                <w:lang w:val="es-AR" w:eastAsia="es-AR"/>
-              </w:rPr>
-              <w:t xml:space="preserve">  </w:t>
-            </w:r>
           </w:p>
         </w:tc>
         <w:tc>
@@ -14191,16 +12991,6 @@
                 <w:lang w:val="es-AR" w:eastAsia="es-AR"/>
               </w:rPr>
             </w:pPr>
-            <w:r>
-              <w:rPr>
-                <w:rFonts w:ascii="Calibri" w:hAnsi="Calibri" w:cs="Calibri"/>
-                <w:color w:val="000000"/>
-                <w:sz w:val="18"/>
-                <w:szCs w:val="18"/>
-                <w:lang w:val="es-AR" w:eastAsia="es-AR"/>
-              </w:rPr>
-              <w:t>Baja de un propietario, validar datos</w:t>
-            </w:r>
           </w:p>
         </w:tc>
         <w:tc>
@@ -14232,16 +13022,6 @@
                 <w:lang w:val="es-AR" w:eastAsia="es-AR"/>
               </w:rPr>
             </w:pPr>
-            <w:r>
-              <w:rPr>
-                <w:rFonts w:ascii="Calibri" w:hAnsi="Calibri" w:cs="Calibri"/>
-                <w:color w:val="000000"/>
-                <w:sz w:val="18"/>
-                <w:szCs w:val="18"/>
-                <w:lang w:val="es-AR" w:eastAsia="es-AR"/>
-              </w:rPr>
-              <w:t>Se realizaron los casos de prueba antes de codificar </w:t>
-            </w:r>
           </w:p>
         </w:tc>
       </w:tr>
@@ -14277,16 +13057,6 @@
                 <w:lang w:val="es-AR" w:eastAsia="es-AR"/>
               </w:rPr>
             </w:pPr>
-            <w:r>
-              <w:rPr>
-                <w:rFonts w:ascii="Calibri" w:hAnsi="Calibri" w:cs="Calibri"/>
-                <w:color w:val="000000"/>
-                <w:sz w:val="18"/>
-                <w:szCs w:val="18"/>
-                <w:lang w:val="es-AR" w:eastAsia="es-AR"/>
-              </w:rPr>
-              <w:t>22/10/16</w:t>
-            </w:r>
           </w:p>
         </w:tc>
         <w:tc>
@@ -14318,16 +13088,6 @@
                 <w:lang w:val="es-AR" w:eastAsia="es-AR"/>
               </w:rPr>
             </w:pPr>
-            <w:r>
-              <w:rPr>
-                <w:rFonts w:ascii="Calibri" w:hAnsi="Calibri" w:cs="Calibri"/>
-                <w:color w:val="000000"/>
-                <w:sz w:val="18"/>
-                <w:szCs w:val="18"/>
-                <w:lang w:val="es-AR" w:eastAsia="es-AR"/>
-              </w:rPr>
-              <w:t> Validar datos</w:t>
-            </w:r>
           </w:p>
         </w:tc>
         <w:tc>
@@ -14359,16 +13119,6 @@
                 <w:lang w:val="es-AR" w:eastAsia="es-AR"/>
               </w:rPr>
             </w:pPr>
-            <w:r>
-              <w:rPr>
-                <w:rFonts w:ascii="Calibri" w:hAnsi="Calibri" w:cs="Calibri"/>
-                <w:color w:val="000000"/>
-                <w:sz w:val="18"/>
-                <w:szCs w:val="18"/>
-                <w:lang w:val="es-AR" w:eastAsia="es-AR"/>
-              </w:rPr>
-              <w:t>Baja de un propietario</w:t>
-            </w:r>
           </w:p>
         </w:tc>
         <w:tc>
@@ -14400,16 +13150,6 @@
                 <w:lang w:val="es-AR" w:eastAsia="es-AR"/>
               </w:rPr>
             </w:pPr>
-            <w:r>
-              <w:rPr>
-                <w:rFonts w:ascii="Calibri" w:hAnsi="Calibri" w:cs="Calibri"/>
-                <w:color w:val="000000"/>
-                <w:sz w:val="18"/>
-                <w:szCs w:val="18"/>
-                <w:lang w:val="es-AR" w:eastAsia="es-AR"/>
-              </w:rPr>
-              <w:t> </w:t>
-            </w:r>
           </w:p>
         </w:tc>
       </w:tr>
@@ -14445,26 +13185,6 @@
                 <w:lang w:val="es-AR" w:eastAsia="es-AR"/>
               </w:rPr>
             </w:pPr>
-            <w:r>
-              <w:rPr>
-                <w:rFonts w:ascii="Calibri" w:hAnsi="Calibri" w:cs="Calibri"/>
-                <w:color w:val="000000"/>
-                <w:sz w:val="18"/>
-                <w:szCs w:val="18"/>
-                <w:lang w:val="es-AR" w:eastAsia="es-AR"/>
-              </w:rPr>
-              <w:t> </w:t>
-            </w:r>
-            <w:r>
-              <w:rPr>
-                <w:rFonts w:ascii="Calibri" w:hAnsi="Calibri" w:cs="Calibri"/>
-                <w:color w:val="000000"/>
-                <w:sz w:val="18"/>
-                <w:szCs w:val="18"/>
-                <w:lang w:val="es-AR" w:eastAsia="es-AR"/>
-              </w:rPr>
-              <w:t>02/11/16</w:t>
-            </w:r>
           </w:p>
         </w:tc>
         <w:tc>
@@ -14497,16 +13217,6 @@
                 <w:lang w:val="es-AR" w:eastAsia="es-AR"/>
               </w:rPr>
             </w:pPr>
-            <w:r>
-              <w:rPr>
-                <w:rFonts w:ascii="Calibri" w:hAnsi="Calibri" w:cs="Calibri"/>
-                <w:color w:val="000000"/>
-                <w:sz w:val="18"/>
-                <w:szCs w:val="18"/>
-                <w:lang w:val="es-AR" w:eastAsia="es-AR"/>
-              </w:rPr>
-              <w:t>Baja de un propietario</w:t>
-            </w:r>
           </w:p>
         </w:tc>
         <w:tc>
@@ -14538,16 +13248,6 @@
                 <w:lang w:val="es-AR" w:eastAsia="es-AR"/>
               </w:rPr>
             </w:pPr>
-            <w:r>
-              <w:rPr>
-                <w:rFonts w:ascii="Calibri" w:hAnsi="Calibri" w:cs="Calibri"/>
-                <w:color w:val="000000"/>
-                <w:sz w:val="18"/>
-                <w:szCs w:val="18"/>
-                <w:lang w:val="es-AR" w:eastAsia="es-AR"/>
-              </w:rPr>
-              <w:t> </w:t>
-            </w:r>
           </w:p>
         </w:tc>
         <w:tc>
@@ -14579,16 +13279,6 @@
                 <w:lang w:val="es-AR" w:eastAsia="es-AR"/>
               </w:rPr>
             </w:pPr>
-            <w:r>
-              <w:rPr>
-                <w:rFonts w:ascii="Calibri" w:hAnsi="Calibri" w:cs="Calibri"/>
-                <w:color w:val="000000"/>
-                <w:sz w:val="18"/>
-                <w:szCs w:val="18"/>
-                <w:lang w:val="es-AR" w:eastAsia="es-AR"/>
-              </w:rPr>
-              <w:t> </w:t>
-            </w:r>
           </w:p>
         </w:tc>
       </w:tr>
@@ -15136,7 +13826,6 @@
                 <w:szCs w:val="18"/>
                 <w:lang w:val="es-AR" w:eastAsia="es-AR"/>
               </w:rPr>
-              <w:lastRenderedPageBreak/>
               <w:t> </w:t>
             </w:r>
           </w:p>
@@ -16749,7 +15438,47 @@
                 <w:szCs w:val="18"/>
                 <w:lang w:val="es-AR" w:eastAsia="es-AR"/>
               </w:rPr>
-              <w:t xml:space="preserve"> un propietario (si resulta en error lanza excepción </w:t>
+              <w:t xml:space="preserve"> un</w:t>
+            </w:r>
+            <w:r>
+              <w:rPr>
+                <w:rFonts w:ascii="Calibri" w:hAnsi="Calibri" w:cs="Calibri"/>
+                <w:color w:val="000000"/>
+                <w:sz w:val="18"/>
+                <w:szCs w:val="18"/>
+                <w:lang w:val="es-AR" w:eastAsia="es-AR"/>
+              </w:rPr>
+              <w:t>a</w:t>
+            </w:r>
+            <w:r>
+              <w:rPr>
+                <w:rFonts w:ascii="Calibri" w:hAnsi="Calibri" w:cs="Calibri"/>
+                <w:color w:val="000000"/>
+                <w:sz w:val="18"/>
+                <w:szCs w:val="18"/>
+                <w:lang w:val="es-AR" w:eastAsia="es-AR"/>
+              </w:rPr>
+              <w:t xml:space="preserve"> </w:t>
+            </w:r>
+            <w:r>
+              <w:rPr>
+                <w:rFonts w:ascii="Calibri" w:hAnsi="Calibri" w:cs="Calibri"/>
+                <w:color w:val="000000"/>
+                <w:sz w:val="18"/>
+                <w:szCs w:val="18"/>
+                <w:lang w:val="es-AR" w:eastAsia="es-AR"/>
+              </w:rPr>
+              <w:t>reserva</w:t>
+            </w:r>
+            <w:r>
+              <w:rPr>
+                <w:rFonts w:ascii="Calibri" w:hAnsi="Calibri" w:cs="Calibri"/>
+                <w:color w:val="000000"/>
+                <w:sz w:val="18"/>
+                <w:szCs w:val="18"/>
+                <w:lang w:val="es-AR" w:eastAsia="es-AR"/>
+              </w:rPr>
+              <w:t xml:space="preserve"> (si resulta en error lanza excepción </w:t>
             </w:r>
             <w:proofErr w:type="spellStart"/>
             <w:r>
@@ -16797,8 +15526,301 @@
                 <w:szCs w:val="18"/>
                 <w:lang w:val="es-AR" w:eastAsia="es-AR"/>
               </w:rPr>
-              <w:t xml:space="preserve">- </w:t>
-            </w:r>
+              <w:t xml:space="preserve">- Modificar una reserva </w:t>
+            </w:r>
+            <w:r>
+              <w:rPr>
+                <w:rFonts w:ascii="Calibri" w:hAnsi="Calibri" w:cs="Calibri"/>
+                <w:color w:val="000000"/>
+                <w:sz w:val="18"/>
+                <w:szCs w:val="18"/>
+                <w:lang w:val="es-AR" w:eastAsia="es-AR"/>
+              </w:rPr>
+              <w:t xml:space="preserve">(si resulta en error lanza excepción </w:t>
+            </w:r>
+            <w:proofErr w:type="spellStart"/>
+            <w:r>
+              <w:rPr>
+                <w:rFonts w:ascii="Calibri" w:hAnsi="Calibri" w:cs="Calibri"/>
+                <w:color w:val="000000"/>
+                <w:sz w:val="18"/>
+                <w:szCs w:val="18"/>
+                <w:lang w:val="es-AR" w:eastAsia="es-AR"/>
+              </w:rPr>
+              <w:t>SaveUpdateException</w:t>
+            </w:r>
+            <w:proofErr w:type="spellEnd"/>
+            <w:r>
+              <w:rPr>
+                <w:rFonts w:ascii="Calibri" w:hAnsi="Calibri" w:cs="Calibri"/>
+                <w:color w:val="000000"/>
+                <w:sz w:val="18"/>
+                <w:szCs w:val="18"/>
+                <w:lang w:val="es-AR" w:eastAsia="es-AR"/>
+              </w:rPr>
+              <w:t>)</w:t>
+            </w:r>
+          </w:p>
+          <w:p>
+            <w:pPr>
+              <w:overflowPunct/>
+              <w:autoSpaceDE/>
+              <w:autoSpaceDN/>
+              <w:adjustRightInd/>
+              <w:textAlignment w:val="auto"/>
+              <w:rPr>
+                <w:rFonts w:ascii="Calibri" w:hAnsi="Calibri" w:cs="Calibri"/>
+                <w:color w:val="000000"/>
+                <w:sz w:val="18"/>
+                <w:szCs w:val="18"/>
+                <w:lang w:val="es-AR" w:eastAsia="es-AR"/>
+              </w:rPr>
+            </w:pPr>
+            <w:r>
+              <w:rPr>
+                <w:rFonts w:ascii="Calibri" w:hAnsi="Calibri" w:cs="Calibri"/>
+                <w:color w:val="000000"/>
+                <w:sz w:val="18"/>
+                <w:szCs w:val="18"/>
+                <w:lang w:val="es-AR" w:eastAsia="es-AR"/>
+              </w:rPr>
+              <w:t>- Obtener todas</w:t>
+            </w:r>
+            <w:r>
+              <w:rPr>
+                <w:rFonts w:ascii="Calibri" w:hAnsi="Calibri" w:cs="Calibri"/>
+                <w:color w:val="000000"/>
+                <w:sz w:val="18"/>
+                <w:szCs w:val="18"/>
+                <w:lang w:val="es-AR" w:eastAsia="es-AR"/>
+              </w:rPr>
+              <w:t xml:space="preserve"> l</w:t>
+            </w:r>
+            <w:r>
+              <w:rPr>
+                <w:rFonts w:ascii="Calibri" w:hAnsi="Calibri" w:cs="Calibri"/>
+                <w:color w:val="000000"/>
+                <w:sz w:val="18"/>
+                <w:szCs w:val="18"/>
+                <w:lang w:val="es-AR" w:eastAsia="es-AR"/>
+              </w:rPr>
+              <w:t>a</w:t>
+            </w:r>
+            <w:r>
+              <w:rPr>
+                <w:rFonts w:ascii="Calibri" w:hAnsi="Calibri" w:cs="Calibri"/>
+                <w:color w:val="000000"/>
+                <w:sz w:val="18"/>
+                <w:szCs w:val="18"/>
+                <w:lang w:val="es-AR" w:eastAsia="es-AR"/>
+              </w:rPr>
+              <w:t xml:space="preserve">s </w:t>
+            </w:r>
+            <w:r>
+              <w:rPr>
+                <w:rFonts w:ascii="Calibri" w:hAnsi="Calibri" w:cs="Calibri"/>
+                <w:color w:val="000000"/>
+                <w:sz w:val="18"/>
+                <w:szCs w:val="18"/>
+                <w:lang w:val="es-AR" w:eastAsia="es-AR"/>
+              </w:rPr>
+              <w:t>reservas</w:t>
+            </w:r>
+            <w:r>
+              <w:rPr>
+                <w:rFonts w:ascii="Calibri" w:hAnsi="Calibri" w:cs="Calibri"/>
+                <w:color w:val="000000"/>
+                <w:sz w:val="18"/>
+                <w:szCs w:val="18"/>
+                <w:lang w:val="es-AR" w:eastAsia="es-AR"/>
+              </w:rPr>
+              <w:t xml:space="preserve"> (si resulta en error lanza excepción </w:t>
+            </w:r>
+            <w:proofErr w:type="spellStart"/>
+            <w:r>
+              <w:rPr>
+                <w:rFonts w:ascii="Calibri" w:hAnsi="Calibri" w:cs="Calibri"/>
+                <w:color w:val="000000"/>
+                <w:sz w:val="18"/>
+                <w:szCs w:val="18"/>
+                <w:lang w:val="es-AR" w:eastAsia="es-AR"/>
+              </w:rPr>
+              <w:t>ConsultaException</w:t>
+            </w:r>
+            <w:proofErr w:type="spellEnd"/>
+            <w:r>
+              <w:rPr>
+                <w:rFonts w:ascii="Calibri" w:hAnsi="Calibri" w:cs="Calibri"/>
+                <w:color w:val="000000"/>
+                <w:sz w:val="18"/>
+                <w:szCs w:val="18"/>
+                <w:lang w:val="es-AR" w:eastAsia="es-AR"/>
+              </w:rPr>
+              <w:t>)</w:t>
+            </w:r>
+          </w:p>
+          <w:p>
+            <w:pPr>
+              <w:overflowPunct/>
+              <w:autoSpaceDE/>
+              <w:autoSpaceDN/>
+              <w:adjustRightInd/>
+              <w:textAlignment w:val="auto"/>
+              <w:rPr>
+                <w:rFonts w:ascii="Calibri" w:hAnsi="Calibri" w:cs="Calibri"/>
+                <w:color w:val="000000"/>
+                <w:sz w:val="18"/>
+                <w:szCs w:val="18"/>
+                <w:lang w:val="es-AR" w:eastAsia="es-AR"/>
+              </w:rPr>
+            </w:pPr>
+            <w:r>
+              <w:rPr>
+                <w:rFonts w:ascii="Calibri" w:hAnsi="Calibri" w:cs="Calibri"/>
+                <w:color w:val="000000"/>
+                <w:sz w:val="18"/>
+                <w:szCs w:val="18"/>
+                <w:lang w:val="es-AR" w:eastAsia="es-AR"/>
+              </w:rPr>
+              <w:t xml:space="preserve">Todas las excepciones mencionadas extienden a </w:t>
+            </w:r>
+            <w:proofErr w:type="spellStart"/>
+            <w:r>
+              <w:rPr>
+                <w:rFonts w:ascii="Calibri" w:hAnsi="Calibri" w:cs="Calibri"/>
+                <w:color w:val="000000"/>
+                <w:sz w:val="18"/>
+                <w:szCs w:val="18"/>
+                <w:lang w:val="es-AR" w:eastAsia="es-AR"/>
+              </w:rPr>
+              <w:t>PersistenceException</w:t>
+            </w:r>
+            <w:proofErr w:type="spellEnd"/>
+            <w:r>
+              <w:rPr>
+                <w:rFonts w:ascii="Calibri" w:hAnsi="Calibri" w:cs="Calibri"/>
+                <w:color w:val="000000"/>
+                <w:sz w:val="18"/>
+                <w:szCs w:val="18"/>
+                <w:lang w:val="es-AR" w:eastAsia="es-AR"/>
+              </w:rPr>
+              <w:t>.</w:t>
+            </w:r>
+          </w:p>
+          <w:p>
+            <w:pPr>
+              <w:overflowPunct/>
+              <w:autoSpaceDE/>
+              <w:autoSpaceDN/>
+              <w:adjustRightInd/>
+              <w:textAlignment w:val="auto"/>
+              <w:rPr>
+                <w:rFonts w:ascii="Calibri" w:hAnsi="Calibri" w:cs="Calibri"/>
+                <w:color w:val="000000"/>
+                <w:sz w:val="18"/>
+                <w:szCs w:val="18"/>
+                <w:lang w:val="es-AR" w:eastAsia="es-AR"/>
+              </w:rPr>
+            </w:pPr>
+            <w:r>
+              <w:rPr>
+                <w:rFonts w:ascii="Calibri" w:hAnsi="Calibri" w:cs="Calibri"/>
+                <w:color w:val="000000"/>
+                <w:sz w:val="18"/>
+                <w:szCs w:val="18"/>
+                <w:lang w:val="es-AR" w:eastAsia="es-AR"/>
+              </w:rPr>
+              <w:t xml:space="preserve">Se debe hacer una clase que implemente dicha interfaz mediante </w:t>
+            </w:r>
+            <w:proofErr w:type="spellStart"/>
+            <w:r>
+              <w:rPr>
+                <w:rFonts w:ascii="Calibri" w:hAnsi="Calibri" w:cs="Calibri"/>
+                <w:color w:val="000000"/>
+                <w:sz w:val="18"/>
+                <w:szCs w:val="18"/>
+                <w:lang w:val="es-AR" w:eastAsia="es-AR"/>
+              </w:rPr>
+              <w:t>hibernate</w:t>
+            </w:r>
+            <w:proofErr w:type="spellEnd"/>
+            <w:r>
+              <w:rPr>
+                <w:rFonts w:ascii="Calibri" w:hAnsi="Calibri" w:cs="Calibri"/>
+                <w:color w:val="000000"/>
+                <w:sz w:val="18"/>
+                <w:szCs w:val="18"/>
+                <w:lang w:val="es-AR" w:eastAsia="es-AR"/>
+              </w:rPr>
+              <w:t xml:space="preserve"> y completar las entidades con las anotaciones necesarias.</w:t>
+            </w:r>
+          </w:p>
+          <w:p>
+            <w:pPr>
+              <w:overflowPunct/>
+              <w:autoSpaceDE/>
+              <w:autoSpaceDN/>
+              <w:adjustRightInd/>
+              <w:textAlignment w:val="auto"/>
+              <w:rPr>
+                <w:rFonts w:ascii="Calibri" w:hAnsi="Calibri" w:cs="Calibri"/>
+                <w:color w:val="000000"/>
+                <w:sz w:val="18"/>
+                <w:szCs w:val="18"/>
+                <w:lang w:val="es-AR" w:eastAsia="es-AR"/>
+              </w:rPr>
+            </w:pPr>
+            <w:r>
+              <w:rPr>
+                <w:rFonts w:ascii="Calibri" w:hAnsi="Calibri" w:cs="Calibri"/>
+                <w:color w:val="000000"/>
+                <w:sz w:val="18"/>
+                <w:szCs w:val="18"/>
+                <w:lang w:val="es-AR" w:eastAsia="es-AR"/>
+              </w:rPr>
+              <w:t xml:space="preserve">Implementar la clase </w:t>
+            </w:r>
+            <w:r>
+              <w:rPr>
+                <w:rFonts w:ascii="Calibri" w:hAnsi="Calibri" w:cs="Calibri"/>
+                <w:color w:val="000000"/>
+                <w:sz w:val="18"/>
+                <w:szCs w:val="18"/>
+                <w:lang w:val="es-AR" w:eastAsia="es-AR"/>
+              </w:rPr>
+              <w:t>Reserva</w:t>
+            </w:r>
+            <w:r>
+              <w:rPr>
+                <w:rFonts w:ascii="Calibri" w:hAnsi="Calibri" w:cs="Calibri"/>
+                <w:color w:val="000000"/>
+                <w:sz w:val="18"/>
+                <w:szCs w:val="18"/>
+                <w:lang w:val="es-AR" w:eastAsia="es-AR"/>
+              </w:rPr>
+              <w:t>. La clase debe tener los siguientes atributos: id</w:t>
+            </w:r>
+            <w:r>
+              <w:rPr>
+                <w:rFonts w:ascii="Calibri" w:hAnsi="Calibri" w:cs="Calibri"/>
+                <w:color w:val="000000"/>
+                <w:sz w:val="18"/>
+                <w:szCs w:val="18"/>
+                <w:lang w:val="es-AR" w:eastAsia="es-AR"/>
+              </w:rPr>
+              <w:t xml:space="preserve"> </w:t>
+            </w:r>
+            <w:r>
+              <w:rPr>
+                <w:rFonts w:ascii="Calibri" w:hAnsi="Calibri" w:cs="Calibri"/>
+                <w:color w:val="000000"/>
+                <w:sz w:val="18"/>
+                <w:szCs w:val="18"/>
+                <w:lang w:val="es-AR" w:eastAsia="es-AR"/>
+              </w:rPr>
+              <w:t>(</w:t>
+            </w:r>
+            <w:proofErr w:type="spellStart"/>
             <w:r>
               <w:rPr>
                 <w:rFonts w:ascii="Calibri" w:hAnsi="Calibri" w:cs="Calibri"/>
@@ -16807,7 +15829,118 @@
                 <w:szCs w:val="18"/>
                 <w:lang w:eastAsia="es-AR"/>
               </w:rPr>
-              <w:t>M</w:t>
+              <w:t>Integer</w:t>
+            </w:r>
+            <w:proofErr w:type="spellEnd"/>
+            <w:r>
+              <w:rPr>
+                <w:rFonts w:ascii="Calibri" w:hAnsi="Calibri" w:cs="Calibri"/>
+                <w:color w:val="000000"/>
+                <w:sz w:val="18"/>
+                <w:szCs w:val="18"/>
+                <w:lang w:val="es-AR" w:eastAsia="es-AR"/>
+              </w:rPr>
+              <w:t xml:space="preserve">), </w:t>
+            </w:r>
+            <w:r>
+              <w:rPr>
+                <w:rFonts w:ascii="Calibri" w:hAnsi="Calibri" w:cs="Calibri"/>
+                <w:color w:val="000000"/>
+                <w:sz w:val="18"/>
+                <w:szCs w:val="18"/>
+                <w:lang w:val="es-AR" w:eastAsia="es-AR"/>
+              </w:rPr>
+              <w:t>cliente</w:t>
+            </w:r>
+            <w:r>
+              <w:rPr>
+                <w:rFonts w:ascii="Calibri" w:hAnsi="Calibri" w:cs="Calibri"/>
+                <w:color w:val="000000"/>
+                <w:sz w:val="18"/>
+                <w:szCs w:val="18"/>
+                <w:lang w:val="es-AR" w:eastAsia="es-AR"/>
+              </w:rPr>
+              <w:t xml:space="preserve"> </w:t>
+            </w:r>
+            <w:r>
+              <w:rPr>
+                <w:rFonts w:ascii="Calibri" w:hAnsi="Calibri" w:cs="Calibri"/>
+                <w:color w:val="000000"/>
+                <w:sz w:val="18"/>
+                <w:szCs w:val="18"/>
+                <w:lang w:val="es-AR" w:eastAsia="es-AR"/>
+              </w:rPr>
+              <w:t>(</w:t>
+            </w:r>
+            <w:r>
+              <w:rPr>
+                <w:rFonts w:ascii="Calibri" w:hAnsi="Calibri" w:cs="Calibri"/>
+                <w:color w:val="000000"/>
+                <w:sz w:val="18"/>
+                <w:szCs w:val="18"/>
+                <w:lang w:val="es-AR" w:eastAsia="es-AR"/>
+              </w:rPr>
+              <w:t>Cliente</w:t>
+            </w:r>
+            <w:r>
+              <w:rPr>
+                <w:rFonts w:ascii="Calibri" w:hAnsi="Calibri" w:cs="Calibri"/>
+                <w:color w:val="000000"/>
+                <w:sz w:val="18"/>
+                <w:szCs w:val="18"/>
+                <w:lang w:val="es-AR" w:eastAsia="es-AR"/>
+              </w:rPr>
+              <w:t xml:space="preserve">), </w:t>
+            </w:r>
+            <w:r>
+              <w:rPr>
+                <w:rFonts w:ascii="Calibri" w:hAnsi="Calibri" w:cs="Calibri"/>
+                <w:color w:val="000000"/>
+                <w:sz w:val="18"/>
+                <w:szCs w:val="18"/>
+                <w:lang w:val="es-AR" w:eastAsia="es-AR"/>
+              </w:rPr>
+              <w:t>inmueble</w:t>
+            </w:r>
+            <w:r>
+              <w:rPr>
+                <w:rFonts w:ascii="Calibri" w:hAnsi="Calibri" w:cs="Calibri"/>
+                <w:color w:val="000000"/>
+                <w:sz w:val="18"/>
+                <w:szCs w:val="18"/>
+                <w:lang w:val="es-AR" w:eastAsia="es-AR"/>
+              </w:rPr>
+              <w:t xml:space="preserve"> </w:t>
+            </w:r>
+            <w:r>
+              <w:rPr>
+                <w:rFonts w:ascii="Calibri" w:hAnsi="Calibri" w:cs="Calibri"/>
+                <w:color w:val="000000"/>
+                <w:sz w:val="18"/>
+                <w:szCs w:val="18"/>
+                <w:lang w:val="es-AR" w:eastAsia="es-AR"/>
+              </w:rPr>
+              <w:t>(</w:t>
+            </w:r>
+            <w:r>
+              <w:rPr>
+                <w:rFonts w:ascii="Calibri" w:hAnsi="Calibri" w:cs="Calibri"/>
+                <w:color w:val="000000"/>
+                <w:sz w:val="18"/>
+                <w:szCs w:val="18"/>
+                <w:lang w:val="es-AR" w:eastAsia="es-AR"/>
+              </w:rPr>
+              <w:t>I</w:t>
+            </w:r>
+            <w:r>
+              <w:rPr>
+                <w:rFonts w:ascii="Calibri" w:hAnsi="Calibri" w:cs="Calibri"/>
+                <w:color w:val="000000"/>
+                <w:sz w:val="18"/>
+                <w:szCs w:val="18"/>
+                <w:lang w:val="es-AR" w:eastAsia="es-AR"/>
+              </w:rPr>
+              <w:t xml:space="preserve">nmueble), </w:t>
             </w:r>
             <w:proofErr w:type="spellStart"/>
             <w:r>
@@ -16818,7 +15951,7 @@
                 <w:szCs w:val="18"/>
                 <w:lang w:val="es-AR" w:eastAsia="es-AR"/>
               </w:rPr>
-              <w:t>odificar</w:t>
+              <w:t>archivoPDF</w:t>
             </w:r>
             <w:proofErr w:type="spellEnd"/>
             <w:r>
@@ -16829,7 +15962,7 @@
                 <w:szCs w:val="18"/>
                 <w:lang w:val="es-AR" w:eastAsia="es-AR"/>
               </w:rPr>
-              <w:t xml:space="preserve"> un propietario (si resulta en error lanza excepción </w:t>
+              <w:t xml:space="preserve"> (PDF), </w:t>
             </w:r>
             <w:proofErr w:type="spellStart"/>
             <w:r>
@@ -16840,7 +15973,7 @@
                 <w:szCs w:val="18"/>
                 <w:lang w:val="es-AR" w:eastAsia="es-AR"/>
               </w:rPr>
-              <w:t>SaveUpdateException</w:t>
+              <w:t>fechaInicio</w:t>
             </w:r>
             <w:proofErr w:type="spellEnd"/>
             <w:r>
@@ -16851,33 +15984,7 @@
                 <w:szCs w:val="18"/>
                 <w:lang w:val="es-AR" w:eastAsia="es-AR"/>
               </w:rPr>
-              <w:t>)</w:t>
-            </w:r>
-          </w:p>
-          <w:p>
-            <w:pPr>
-              <w:overflowPunct/>
-              <w:autoSpaceDE/>
-              <w:autoSpaceDN/>
-              <w:adjustRightInd/>
-              <w:textAlignment w:val="auto"/>
-              <w:rPr>
-                <w:rFonts w:ascii="Calibri" w:hAnsi="Calibri" w:cs="Calibri"/>
-                <w:color w:val="000000"/>
-                <w:sz w:val="18"/>
-                <w:szCs w:val="18"/>
-                <w:lang w:val="es-AR" w:eastAsia="es-AR"/>
-              </w:rPr>
-            </w:pPr>
-            <w:r>
-              <w:rPr>
-                <w:rFonts w:ascii="Calibri" w:hAnsi="Calibri" w:cs="Calibri"/>
-                <w:color w:val="000000"/>
-                <w:sz w:val="18"/>
-                <w:szCs w:val="18"/>
-                <w:lang w:val="es-AR" w:eastAsia="es-AR"/>
-              </w:rPr>
-              <w:t xml:space="preserve">- Obtener un propietario (si resulta en error lanza excepción </w:t>
+              <w:t xml:space="preserve"> (Date), </w:t>
             </w:r>
             <w:proofErr w:type="spellStart"/>
             <w:r>
@@ -16888,7 +15995,7 @@
                 <w:szCs w:val="18"/>
                 <w:lang w:val="es-AR" w:eastAsia="es-AR"/>
               </w:rPr>
-              <w:t>ConsultaException</w:t>
+              <w:t>fechaFin</w:t>
             </w:r>
             <w:proofErr w:type="spellEnd"/>
             <w:r>
@@ -16899,33 +16006,63 @@
                 <w:szCs w:val="18"/>
                 <w:lang w:val="es-AR" w:eastAsia="es-AR"/>
               </w:rPr>
-              <w:t>)</w:t>
-            </w:r>
-          </w:p>
-          <w:p>
-            <w:pPr>
-              <w:overflowPunct/>
-              <w:autoSpaceDE/>
-              <w:autoSpaceDN/>
-              <w:adjustRightInd/>
-              <w:textAlignment w:val="auto"/>
-              <w:rPr>
-                <w:rFonts w:ascii="Calibri" w:hAnsi="Calibri" w:cs="Calibri"/>
-                <w:color w:val="000000"/>
-                <w:sz w:val="18"/>
-                <w:szCs w:val="18"/>
-                <w:lang w:val="es-AR" w:eastAsia="es-AR"/>
-              </w:rPr>
-            </w:pPr>
-            <w:r>
-              <w:rPr>
-                <w:rFonts w:ascii="Calibri" w:hAnsi="Calibri" w:cs="Calibri"/>
-                <w:color w:val="000000"/>
-                <w:sz w:val="18"/>
-                <w:szCs w:val="18"/>
-                <w:lang w:val="es-AR" w:eastAsia="es-AR"/>
-              </w:rPr>
-              <w:t xml:space="preserve">- Obtener todos los propietarios (si resulta en error lanza excepción </w:t>
+              <w:t xml:space="preserve"> (</w:t>
+            </w:r>
+            <w:r>
+              <w:rPr>
+                <w:rFonts w:ascii="Calibri" w:hAnsi="Calibri" w:cs="Calibri"/>
+                <w:color w:val="000000"/>
+                <w:sz w:val="18"/>
+                <w:szCs w:val="18"/>
+                <w:lang w:val="es-AR" w:eastAsia="es-AR"/>
+              </w:rPr>
+              <w:t>Date</w:t>
+            </w:r>
+            <w:r>
+              <w:rPr>
+                <w:rFonts w:ascii="Calibri" w:hAnsi="Calibri" w:cs="Calibri"/>
+                <w:color w:val="000000"/>
+                <w:sz w:val="18"/>
+                <w:szCs w:val="18"/>
+                <w:lang w:val="es-AR" w:eastAsia="es-AR"/>
+              </w:rPr>
+              <w:t>), estado (Estado)</w:t>
+            </w:r>
+            <w:r>
+              <w:rPr>
+                <w:rFonts w:ascii="Calibri" w:hAnsi="Calibri" w:cs="Calibri"/>
+                <w:color w:val="000000"/>
+                <w:sz w:val="18"/>
+                <w:szCs w:val="18"/>
+                <w:lang w:val="es-AR" w:eastAsia="es-AR"/>
+              </w:rPr>
+              <w:t>.</w:t>
+            </w:r>
+          </w:p>
+          <w:p>
+            <w:pPr>
+              <w:overflowPunct/>
+              <w:autoSpaceDE/>
+              <w:autoSpaceDN/>
+              <w:adjustRightInd/>
+              <w:textAlignment w:val="auto"/>
+              <w:rPr>
+                <w:rFonts w:ascii="Calibri" w:hAnsi="Calibri" w:cs="Calibri"/>
+                <w:color w:val="000000"/>
+                <w:sz w:val="18"/>
+                <w:szCs w:val="18"/>
+                <w:lang w:val="es-MX" w:eastAsia="es-AR"/>
+              </w:rPr>
+            </w:pPr>
+            <w:r>
+              <w:rPr>
+                <w:rFonts w:ascii="Calibri" w:hAnsi="Calibri" w:cs="Calibri"/>
+                <w:color w:val="000000"/>
+                <w:sz w:val="18"/>
+                <w:szCs w:val="18"/>
+                <w:lang w:val="es-AR" w:eastAsia="es-AR"/>
+              </w:rPr>
+              <w:t xml:space="preserve">Para cada atributo deben hacerse los métodos set y </w:t>
             </w:r>
             <w:proofErr w:type="spellStart"/>
             <w:r>
@@ -16936,7 +16073,7 @@
                 <w:szCs w:val="18"/>
                 <w:lang w:val="es-AR" w:eastAsia="es-AR"/>
               </w:rPr>
-              <w:t>ConsultaException</w:t>
+              <w:t>get</w:t>
             </w:r>
             <w:proofErr w:type="spellEnd"/>
             <w:r>
@@ -16947,120 +16084,8 @@
                 <w:szCs w:val="18"/>
                 <w:lang w:val="es-AR" w:eastAsia="es-AR"/>
               </w:rPr>
-              <w:t>)</w:t>
-            </w:r>
-          </w:p>
-          <w:p>
-            <w:pPr>
-              <w:overflowPunct/>
-              <w:autoSpaceDE/>
-              <w:autoSpaceDN/>
-              <w:adjustRightInd/>
-              <w:textAlignment w:val="auto"/>
-              <w:rPr>
-                <w:rFonts w:ascii="Calibri" w:hAnsi="Calibri" w:cs="Calibri"/>
-                <w:color w:val="000000"/>
-                <w:sz w:val="18"/>
-                <w:szCs w:val="18"/>
-                <w:lang w:val="es-AR" w:eastAsia="es-AR"/>
-              </w:rPr>
-            </w:pPr>
-            <w:r>
-              <w:rPr>
-                <w:rFonts w:ascii="Calibri" w:hAnsi="Calibri" w:cs="Calibri"/>
-                <w:color w:val="000000"/>
-                <w:sz w:val="18"/>
-                <w:szCs w:val="18"/>
-                <w:lang w:val="es-AR" w:eastAsia="es-AR"/>
-              </w:rPr>
-              <w:t xml:space="preserve">Todas las excepciones mencionadas extienden a </w:t>
-            </w:r>
-            <w:proofErr w:type="spellStart"/>
-            <w:r>
-              <w:rPr>
-                <w:rFonts w:ascii="Calibri" w:hAnsi="Calibri" w:cs="Calibri"/>
-                <w:color w:val="000000"/>
-                <w:sz w:val="18"/>
-                <w:szCs w:val="18"/>
-                <w:lang w:val="es-AR" w:eastAsia="es-AR"/>
-              </w:rPr>
-              <w:t>PersistenceException</w:t>
-            </w:r>
-            <w:proofErr w:type="spellEnd"/>
-            <w:r>
-              <w:rPr>
-                <w:rFonts w:ascii="Calibri" w:hAnsi="Calibri" w:cs="Calibri"/>
-                <w:color w:val="000000"/>
-                <w:sz w:val="18"/>
-                <w:szCs w:val="18"/>
-                <w:lang w:val="es-AR" w:eastAsia="es-AR"/>
-              </w:rPr>
               <w:t>.</w:t>
             </w:r>
-          </w:p>
-          <w:p>
-            <w:pPr>
-              <w:overflowPunct/>
-              <w:autoSpaceDE/>
-              <w:autoSpaceDN/>
-              <w:adjustRightInd/>
-              <w:textAlignment w:val="auto"/>
-              <w:rPr>
-                <w:rFonts w:ascii="Calibri" w:hAnsi="Calibri" w:cs="Calibri"/>
-                <w:color w:val="000000"/>
-                <w:sz w:val="18"/>
-                <w:szCs w:val="18"/>
-                <w:lang w:val="es-AR" w:eastAsia="es-AR"/>
-              </w:rPr>
-            </w:pPr>
-            <w:r>
-              <w:rPr>
-                <w:rFonts w:ascii="Calibri" w:hAnsi="Calibri" w:cs="Calibri"/>
-                <w:color w:val="000000"/>
-                <w:sz w:val="18"/>
-                <w:szCs w:val="18"/>
-                <w:lang w:val="es-AR" w:eastAsia="es-AR"/>
-              </w:rPr>
-              <w:t xml:space="preserve">Se debe hacer una clase que implemente dicha interfaz mediante </w:t>
-            </w:r>
-            <w:proofErr w:type="spellStart"/>
-            <w:r>
-              <w:rPr>
-                <w:rFonts w:ascii="Calibri" w:hAnsi="Calibri" w:cs="Calibri"/>
-                <w:color w:val="000000"/>
-                <w:sz w:val="18"/>
-                <w:szCs w:val="18"/>
-                <w:lang w:val="es-AR" w:eastAsia="es-AR"/>
-              </w:rPr>
-              <w:t>hibernate</w:t>
-            </w:r>
-            <w:proofErr w:type="spellEnd"/>
-            <w:r>
-              <w:rPr>
-                <w:rFonts w:ascii="Calibri" w:hAnsi="Calibri" w:cs="Calibri"/>
-                <w:color w:val="000000"/>
-                <w:sz w:val="18"/>
-                <w:szCs w:val="18"/>
-                <w:lang w:val="es-AR" w:eastAsia="es-AR"/>
-              </w:rPr>
-              <w:t xml:space="preserve"> y completar las entidades con las anotaciones necesarias.</w:t>
-            </w:r>
-          </w:p>
-          <w:p>
-            <w:pPr>
-              <w:overflowPunct/>
-              <w:autoSpaceDE/>
-              <w:autoSpaceDN/>
-              <w:adjustRightInd/>
-              <w:textAlignment w:val="auto"/>
-              <w:rPr>
-                <w:rFonts w:ascii="Calibri" w:hAnsi="Calibri" w:cs="Calibri"/>
-                <w:color w:val="000000"/>
-                <w:sz w:val="18"/>
-                <w:szCs w:val="18"/>
-                <w:lang w:val="es-AR" w:eastAsia="es-AR"/>
-              </w:rPr>
-            </w:pPr>
           </w:p>
         </w:tc>
       </w:tr>
@@ -17743,26 +16768,6 @@
                 <w:lang w:val="es-AR" w:eastAsia="es-AR"/>
               </w:rPr>
             </w:pPr>
-            <w:r>
-              <w:rPr>
-                <w:rFonts w:ascii="Calibri" w:hAnsi="Calibri" w:cs="Calibri"/>
-                <w:color w:val="000000"/>
-                <w:sz w:val="18"/>
-                <w:szCs w:val="18"/>
-                <w:lang w:val="es-AR" w:eastAsia="es-AR"/>
-              </w:rPr>
-              <w:t> </w:t>
-            </w:r>
-            <w:r>
-              <w:rPr>
-                <w:rFonts w:ascii="Calibri" w:hAnsi="Calibri" w:cs="Calibri"/>
-                <w:color w:val="000000"/>
-                <w:sz w:val="18"/>
-                <w:szCs w:val="18"/>
-                <w:lang w:val="es-AR" w:eastAsia="es-AR"/>
-              </w:rPr>
-              <w:t>31/10/16</w:t>
-            </w:r>
           </w:p>
         </w:tc>
         <w:tc>
@@ -17794,16 +16799,6 @@
                 <w:lang w:val="es-AR" w:eastAsia="es-AR"/>
               </w:rPr>
             </w:pPr>
-            <w:r>
-              <w:rPr>
-                <w:rFonts w:ascii="Calibri" w:hAnsi="Calibri" w:cs="Calibri"/>
-                <w:color w:val="000000"/>
-                <w:sz w:val="18"/>
-                <w:szCs w:val="18"/>
-                <w:lang w:val="es-AR" w:eastAsia="es-AR"/>
-              </w:rPr>
-              <w:t>Guardar y modificar un propietario</w:t>
-            </w:r>
           </w:p>
         </w:tc>
         <w:tc>
@@ -17835,16 +16830,6 @@
                 <w:lang w:val="es-AR" w:eastAsia="es-AR"/>
               </w:rPr>
             </w:pPr>
-            <w:r>
-              <w:rPr>
-                <w:rFonts w:ascii="Calibri" w:hAnsi="Calibri" w:cs="Calibri"/>
-                <w:color w:val="000000"/>
-                <w:sz w:val="18"/>
-                <w:szCs w:val="18"/>
-                <w:lang w:val="es-AR" w:eastAsia="es-AR"/>
-              </w:rPr>
-              <w:t>Obtener un propietario y listar todos los propietarios</w:t>
-            </w:r>
           </w:p>
         </w:tc>
         <w:tc>
@@ -17876,16 +16861,6 @@
                 <w:lang w:val="es-AR" w:eastAsia="es-AR"/>
               </w:rPr>
             </w:pPr>
-            <w:r>
-              <w:rPr>
-                <w:rFonts w:ascii="Calibri" w:hAnsi="Calibri" w:cs="Calibri"/>
-                <w:color w:val="000000"/>
-                <w:sz w:val="18"/>
-                <w:szCs w:val="18"/>
-                <w:lang w:val="es-AR" w:eastAsia="es-AR"/>
-              </w:rPr>
-              <w:t> </w:t>
-            </w:r>
           </w:p>
         </w:tc>
       </w:tr>
@@ -17921,26 +16896,6 @@
                 <w:lang w:val="es-AR" w:eastAsia="es-AR"/>
               </w:rPr>
             </w:pPr>
-            <w:r>
-              <w:rPr>
-                <w:rFonts w:ascii="Calibri" w:hAnsi="Calibri" w:cs="Calibri"/>
-                <w:color w:val="000000"/>
-                <w:sz w:val="18"/>
-                <w:szCs w:val="18"/>
-                <w:lang w:val="es-AR" w:eastAsia="es-AR"/>
-              </w:rPr>
-              <w:t> </w:t>
-            </w:r>
-            <w:r>
-              <w:rPr>
-                <w:rFonts w:ascii="Calibri" w:hAnsi="Calibri" w:cs="Calibri"/>
-                <w:color w:val="000000"/>
-                <w:sz w:val="18"/>
-                <w:szCs w:val="18"/>
-                <w:lang w:val="es-AR" w:eastAsia="es-AR"/>
-              </w:rPr>
-              <w:t>02/11/16</w:t>
-            </w:r>
           </w:p>
         </w:tc>
         <w:tc>
@@ -17972,16 +16927,6 @@
                 <w:lang w:val="es-AR" w:eastAsia="es-AR"/>
               </w:rPr>
             </w:pPr>
-            <w:r>
-              <w:rPr>
-                <w:rFonts w:ascii="Calibri" w:hAnsi="Calibri" w:cs="Calibri"/>
-                <w:color w:val="000000"/>
-                <w:sz w:val="18"/>
-                <w:szCs w:val="18"/>
-                <w:lang w:val="es-AR" w:eastAsia="es-AR"/>
-              </w:rPr>
-              <w:t>Obtener un propietario y listar todos los propietarios</w:t>
-            </w:r>
           </w:p>
         </w:tc>
         <w:tc>
@@ -18013,16 +16958,6 @@
                 <w:lang w:val="es-AR" w:eastAsia="es-AR"/>
               </w:rPr>
             </w:pPr>
-            <w:r>
-              <w:rPr>
-                <w:rFonts w:ascii="Calibri" w:hAnsi="Calibri" w:cs="Calibri"/>
-                <w:color w:val="000000"/>
-                <w:sz w:val="18"/>
-                <w:szCs w:val="18"/>
-                <w:lang w:val="es-AR" w:eastAsia="es-AR"/>
-              </w:rPr>
-              <w:t> </w:t>
-            </w:r>
           </w:p>
         </w:tc>
         <w:tc>
@@ -18054,16 +16989,6 @@
                 <w:lang w:val="es-AR" w:eastAsia="es-AR"/>
               </w:rPr>
             </w:pPr>
-            <w:r>
-              <w:rPr>
-                <w:rFonts w:ascii="Calibri" w:hAnsi="Calibri" w:cs="Calibri"/>
-                <w:color w:val="000000"/>
-                <w:sz w:val="18"/>
-                <w:szCs w:val="18"/>
-                <w:lang w:val="es-AR" w:eastAsia="es-AR"/>
-              </w:rPr>
-              <w:t> </w:t>
-            </w:r>
           </w:p>
         </w:tc>
       </w:tr>
@@ -18910,7 +17835,7 @@
     </w:tbl>
     <w:p/>
     <w:sectPr>
-      <w:footerReference w:type="default" r:id="rId8"/>
+      <w:footerReference w:type="default" r:id="rId9"/>
       <w:pgSz w:w="12240" w:h="15840"/>
       <w:pgMar w:top="1417" w:right="1701" w:bottom="1417" w:left="1701" w:header="708" w:footer="708" w:gutter="0"/>
       <w:cols w:space="708"/>
@@ -18945,6 +17870,7 @@
     <w:sdtPr>
       <w:id w:val="1345670091"/>
     </w:sdtPr>
+    <w:sdtEndPr/>
     <w:sdtContent>
       <w:p>
         <w:pPr>
@@ -18965,7 +17891,7 @@
             <w:noProof/>
             <w:lang w:val="es-ES"/>
           </w:rPr>
-          <w:t>2</w:t>
+          <w:t>3</w:t>
         </w:r>
         <w:r>
           <w:fldChar w:fldCharType="end"/>

</xml_diff>